<commit_message>
Adding New Features to Model.
</commit_message>
<xml_diff>
--- a/Reporte.docx
+++ b/Reporte.docx
@@ -1268,21 +1268,7 @@
         <w:rPr>
           <w:rFonts w:eastAsiaTheme="minorEastAsia"/>
         </w:rPr>
-        <w:t>Es también conocida como cuadras de ciudad (</w:t>
-      </w:r>
-      <w:proofErr w:type="spellStart"/>
-      <w:r>
-        <w:rPr>
-          <w:rFonts w:eastAsiaTheme="minorEastAsia"/>
-        </w:rPr>
-        <w:t>city</w:t>
-      </w:r>
-      <w:proofErr w:type="spellEnd"/>
-      <w:r>
-        <w:rPr>
-          <w:rFonts w:eastAsiaTheme="minorEastAsia"/>
-        </w:rPr>
-        <w:t xml:space="preserve"> blocks), la métrica eval</w:t>
+        <w:t>Es también conocida como cuadras de ciudad (city blocks), la métrica eval</w:t>
       </w:r>
       <w:r>
         <w:rPr>
@@ -1491,44 +1477,17 @@
         <w:t>Los datos ha utilizar en este proyecto fueron extraídos del</w:t>
       </w:r>
       <w:r>
+        <w:t xml:space="preserve"> sitioweb</w:t>
+      </w:r>
+      <w:r>
         <w:t xml:space="preserve"> </w:t>
       </w:r>
-      <w:proofErr w:type="spellStart"/>
-      <w:r>
-        <w:t>sitioweb</w:t>
-      </w:r>
-      <w:proofErr w:type="spellEnd"/>
-      <w:r>
-        <w:t xml:space="preserve"> </w:t>
-      </w:r>
       <w:hyperlink r:id="rId7" w:history="1">
-        <w:proofErr w:type="spellStart"/>
         <w:r>
           <w:rPr>
             <w:rStyle w:val="Hyperlink"/>
           </w:rPr>
-          <w:t>The</w:t>
-        </w:r>
-        <w:proofErr w:type="spellEnd"/>
-        <w:r>
-          <w:rPr>
-            <w:rStyle w:val="Hyperlink"/>
-          </w:rPr>
-          <w:t xml:space="preserve"> </w:t>
-        </w:r>
-        <w:proofErr w:type="spellStart"/>
-        <w:r>
-          <w:rPr>
-            <w:rStyle w:val="Hyperlink"/>
-          </w:rPr>
-          <w:t>Movie</w:t>
-        </w:r>
-        <w:proofErr w:type="spellEnd"/>
-        <w:r>
-          <w:rPr>
-            <w:rStyle w:val="Hyperlink"/>
-          </w:rPr>
-          <w:t xml:space="preserve"> Data DB</w:t>
+          <w:t>The Movie Data DB</w:t>
         </w:r>
       </w:hyperlink>
       <w:r>
@@ -1552,8 +1511,16 @@
         <w:t xml:space="preserve"> </w:t>
       </w:r>
       <w:r>
-        <w:t>anexo en la carpeta del proyecto</w:t>
-      </w:r>
+        <w:t xml:space="preserve">anexo en la </w:t>
+      </w:r>
+      <w:hyperlink r:id="rId9" w:history="1">
+        <w:r>
+          <w:rPr>
+            <w:rStyle w:val="Hyperlink"/>
+          </w:rPr>
+          <w:t>carpeta del proyecto</w:t>
+        </w:r>
+      </w:hyperlink>
       <w:r>
         <w:t>.</w:t>
       </w:r>
@@ -1601,19 +1568,11 @@
         </w:rPr>
         <w:tab/>
       </w:r>
-      <w:proofErr w:type="spellStart"/>
-      <w:r>
-        <w:rPr>
-          <w:lang w:val="en-US"/>
-        </w:rPr>
-        <w:t>Nombre</w:t>
-      </w:r>
-      <w:proofErr w:type="spellEnd"/>
-      <w:r>
-        <w:rPr>
-          <w:lang w:val="en-US"/>
-        </w:rPr>
-        <w:t xml:space="preserve">: </w:t>
+      <w:r>
+        <w:rPr>
+          <w:lang w:val="en-US"/>
+        </w:rPr>
+        <w:t xml:space="preserve">Nombre: </w:t>
       </w:r>
       <w:r>
         <w:rPr>
@@ -1673,27 +1632,14 @@
     </w:p>
     <w:p>
       <w:r>
-        <w:t xml:space="preserve">donde </w:t>
-      </w:r>
-      <w:proofErr w:type="spellStart"/>
-      <w:r>
-        <w:t>movie_id</w:t>
-      </w:r>
-      <w:proofErr w:type="spellEnd"/>
-      <w:r>
-        <w:t xml:space="preserve"> </w:t>
+        <w:t xml:space="preserve">donde movie_id </w:t>
       </w:r>
       <w:r>
         <w:t xml:space="preserve">= 20 </w:t>
       </w:r>
       <w:r>
-        <w:t xml:space="preserve">es el identificador de la película y </w:t>
-      </w:r>
-      <w:proofErr w:type="spellStart"/>
-      <w:r>
-        <w:t>api_key</w:t>
-      </w:r>
-      <w:proofErr w:type="spellEnd"/>
+        <w:t>es el identificador de la película y api_key</w:t>
+      </w:r>
       <w:r>
         <w:t xml:space="preserve"> = “---”</w:t>
       </w:r>
@@ -1709,37 +1655,13 @@
         <w:t>de l</w:t>
       </w:r>
       <w:r>
-        <w:t xml:space="preserve">a biblioteca </w:t>
-      </w:r>
-      <w:proofErr w:type="spellStart"/>
-      <w:r>
-        <w:t>requests</w:t>
-      </w:r>
-      <w:proofErr w:type="spellEnd"/>
-      <w:r>
-        <w:t xml:space="preserve"> de Python</w:t>
-      </w:r>
-      <w:r>
-        <w:t xml:space="preserve">, el resultado es un archivo en formato </w:t>
-      </w:r>
-      <w:proofErr w:type="spellStart"/>
-      <w:r>
-        <w:t>json</w:t>
-      </w:r>
-      <w:proofErr w:type="spellEnd"/>
-      <w:r>
-        <w:t xml:space="preserve">, el cual podemos cargar mediante </w:t>
-      </w:r>
-      <w:r>
-        <w:t xml:space="preserve">la biblioteca </w:t>
-      </w:r>
-      <w:proofErr w:type="spellStart"/>
-      <w:r>
-        <w:t>json</w:t>
-      </w:r>
-      <w:proofErr w:type="spellEnd"/>
-      <w:r>
-        <w:t>. El resultado del proceso es el siguiente:</w:t>
+        <w:t>a biblioteca requests de Python</w:t>
+      </w:r>
+      <w:r>
+        <w:t xml:space="preserve">, el resultado es un archivo en formato json, el cual podemos cargar mediante </w:t>
+      </w:r>
+      <w:r>
+        <w:t>la biblioteca json. El resultado del proceso es el siguiente:</w:t>
       </w:r>
     </w:p>
     <w:p>
@@ -1748,15 +1670,7 @@
         <w:shd w:val="clear" w:color="auto" w:fill="D9D9D9" w:themeFill="background1" w:themeFillShade="D9"/>
       </w:pPr>
       <w:r>
-        <w:t>{'</w:t>
-      </w:r>
-      <w:proofErr w:type="spellStart"/>
-      <w:r>
-        <w:t>adult</w:t>
-      </w:r>
-      <w:proofErr w:type="spellEnd"/>
-      <w:r>
-        <w:t>': False,</w:t>
+        <w:t>{'adult': False,</w:t>
       </w:r>
     </w:p>
     <w:p>
@@ -1765,15 +1679,7 @@
         <w:shd w:val="clear" w:color="auto" w:fill="D9D9D9" w:themeFill="background1" w:themeFillShade="D9"/>
       </w:pPr>
       <w:r>
-        <w:t xml:space="preserve"> '</w:t>
-      </w:r>
-      <w:proofErr w:type="spellStart"/>
-      <w:r>
-        <w:t>backdrop_path</w:t>
-      </w:r>
-      <w:proofErr w:type="spellEnd"/>
-      <w:r>
-        <w:t>': '/kZyurQjTMLHalUxs7sHgH5XeiwO.jpg',</w:t>
+        <w:t xml:space="preserve"> 'backdrop_path': '/kZyurQjTMLHalUxs7sHgH5XeiwO.jpg',</w:t>
       </w:r>
     </w:p>
     <w:p>
@@ -1791,21 +1697,7 @@
         <w:rPr>
           <w:lang w:val="en-US"/>
         </w:rPr>
-        <w:t>'</w:t>
-      </w:r>
-      <w:proofErr w:type="spellStart"/>
-      <w:r>
-        <w:rPr>
-          <w:lang w:val="en-US"/>
-        </w:rPr>
-        <w:t>belongs_to_collection</w:t>
-      </w:r>
-      <w:proofErr w:type="spellEnd"/>
-      <w:r>
-        <w:rPr>
-          <w:lang w:val="en-US"/>
-        </w:rPr>
-        <w:t>': None,</w:t>
+        <w:t>'belongs_to_collection': None,</w:t>
       </w:r>
     </w:p>
     <w:p>
@@ -1881,21 +1773,7 @@
         <w:rPr>
           <w:lang w:val="en-US"/>
         </w:rPr>
-        <w:t xml:space="preserve"> '</w:t>
-      </w:r>
-      <w:proofErr w:type="spellStart"/>
-      <w:r>
-        <w:rPr>
-          <w:lang w:val="en-US"/>
-        </w:rPr>
-        <w:t>imdb_id</w:t>
-      </w:r>
-      <w:proofErr w:type="spellEnd"/>
-      <w:r>
-        <w:rPr>
-          <w:lang w:val="en-US"/>
-        </w:rPr>
-        <w:t>': 'tt0314412',</w:t>
+        <w:t xml:space="preserve"> 'imdb_id': 'tt0314412',</w:t>
       </w:r>
     </w:p>
     <w:p>
@@ -1910,35 +1788,7 @@
         <w:rPr>
           <w:lang w:val="en-US"/>
         </w:rPr>
-        <w:t xml:space="preserve"> '</w:t>
-      </w:r>
-      <w:proofErr w:type="spellStart"/>
-      <w:r>
-        <w:rPr>
-          <w:lang w:val="en-US"/>
-        </w:rPr>
-        <w:t>original_language</w:t>
-      </w:r>
-      <w:proofErr w:type="spellEnd"/>
-      <w:r>
-        <w:rPr>
-          <w:lang w:val="en-US"/>
-        </w:rPr>
-        <w:t>': '</w:t>
-      </w:r>
-      <w:proofErr w:type="spellStart"/>
-      <w:r>
-        <w:rPr>
-          <w:lang w:val="en-US"/>
-        </w:rPr>
-        <w:t>en</w:t>
-      </w:r>
-      <w:proofErr w:type="spellEnd"/>
-      <w:r>
-        <w:rPr>
-          <w:lang w:val="en-US"/>
-        </w:rPr>
-        <w:t>',</w:t>
+        <w:t xml:space="preserve"> 'original_language': 'en',</w:t>
       </w:r>
     </w:p>
     <w:p>
@@ -1953,21 +1803,7 @@
         <w:rPr>
           <w:lang w:val="en-US"/>
         </w:rPr>
-        <w:t xml:space="preserve"> '</w:t>
-      </w:r>
-      <w:proofErr w:type="spellStart"/>
-      <w:r>
-        <w:rPr>
-          <w:lang w:val="en-US"/>
-        </w:rPr>
-        <w:t>original_title</w:t>
-      </w:r>
-      <w:proofErr w:type="spellEnd"/>
-      <w:r>
-        <w:rPr>
-          <w:lang w:val="en-US"/>
-        </w:rPr>
-        <w:t>': 'My Life Without Me',</w:t>
+        <w:t xml:space="preserve"> 'original_title': 'My Life Without Me',</w:t>
       </w:r>
     </w:p>
     <w:p>
@@ -1997,15 +1833,7 @@
         <w:t xml:space="preserve"> </w:t>
       </w:r>
       <w:r>
-        <w:t>'</w:t>
-      </w:r>
-      <w:proofErr w:type="spellStart"/>
-      <w:r>
-        <w:t>popularity</w:t>
-      </w:r>
-      <w:proofErr w:type="spellEnd"/>
-      <w:r>
-        <w:t>': 13.863,</w:t>
+        <w:t>'popularity': 13.863,</w:t>
       </w:r>
     </w:p>
     <w:p>
@@ -2014,15 +1842,7 @@
         <w:shd w:val="clear" w:color="auto" w:fill="D9D9D9" w:themeFill="background1" w:themeFillShade="D9"/>
       </w:pPr>
       <w:r>
-        <w:t xml:space="preserve"> '</w:t>
-      </w:r>
-      <w:proofErr w:type="spellStart"/>
-      <w:r>
-        <w:t>poster_path</w:t>
-      </w:r>
-      <w:proofErr w:type="spellEnd"/>
-      <w:r>
-        <w:t>': '/9Fa7tCEKIha1llGH7E41mxSpaF6.jpg',</w:t>
+        <w:t xml:space="preserve"> 'poster_path': '/9Fa7tCEKIha1llGH7E41mxSpaF6.jpg',</w:t>
       </w:r>
     </w:p>
     <w:p>
@@ -2031,15 +1851,7 @@
         <w:shd w:val="clear" w:color="auto" w:fill="D9D9D9" w:themeFill="background1" w:themeFillShade="D9"/>
       </w:pPr>
       <w:r>
-        <w:t xml:space="preserve"> '</w:t>
-      </w:r>
-      <w:proofErr w:type="spellStart"/>
-      <w:r>
-        <w:t>production_companies</w:t>
-      </w:r>
-      <w:proofErr w:type="spellEnd"/>
-      <w:r>
-        <w:t>': [{'id': 49,</w:t>
+        <w:t xml:space="preserve"> 'production_companies': [{'id': 49,</w:t>
       </w:r>
     </w:p>
     <w:p>
@@ -2048,15 +1860,7 @@
         <w:shd w:val="clear" w:color="auto" w:fill="D9D9D9" w:themeFill="background1" w:themeFillShade="D9"/>
       </w:pPr>
       <w:r>
-        <w:t xml:space="preserve">   '</w:t>
-      </w:r>
-      <w:proofErr w:type="spellStart"/>
-      <w:r>
-        <w:t>logo_path</w:t>
-      </w:r>
-      <w:proofErr w:type="spellEnd"/>
-      <w:r>
-        <w:t>': '/xpf5iHdvvBtsH8jBMlgIJHAET0c.png',</w:t>
+        <w:t xml:space="preserve">   'logo_path': '/xpf5iHdvvBtsH8jBMlgIJHAET0c.png',</w:t>
       </w:r>
     </w:p>
     <w:p>
@@ -2074,21 +1878,7 @@
         <w:rPr>
           <w:lang w:val="en-US"/>
         </w:rPr>
-        <w:t xml:space="preserve">'name': 'El </w:t>
-      </w:r>
-      <w:proofErr w:type="spellStart"/>
-      <w:r>
-        <w:rPr>
-          <w:lang w:val="en-US"/>
-        </w:rPr>
-        <w:t>Deseo</w:t>
-      </w:r>
-      <w:proofErr w:type="spellEnd"/>
-      <w:r>
-        <w:rPr>
-          <w:lang w:val="en-US"/>
-        </w:rPr>
-        <w:t>',</w:t>
+        <w:t>'name': 'El Deseo',</w:t>
       </w:r>
     </w:p>
     <w:p>
@@ -2103,21 +1893,7 @@
         <w:rPr>
           <w:lang w:val="en-US"/>
         </w:rPr>
-        <w:t xml:space="preserve">   '</w:t>
-      </w:r>
-      <w:proofErr w:type="spellStart"/>
-      <w:r>
-        <w:rPr>
-          <w:lang w:val="en-US"/>
-        </w:rPr>
-        <w:t>origin_country</w:t>
-      </w:r>
-      <w:proofErr w:type="spellEnd"/>
-      <w:r>
-        <w:rPr>
-          <w:lang w:val="en-US"/>
-        </w:rPr>
-        <w:t>': 'ES'},</w:t>
+        <w:t xml:space="preserve">   'origin_country': 'ES'},</w:t>
       </w:r>
     </w:p>
     <w:p>
@@ -2147,21 +1923,7 @@
         <w:rPr>
           <w:lang w:val="en-US"/>
         </w:rPr>
-        <w:t xml:space="preserve">   '</w:t>
-      </w:r>
-      <w:proofErr w:type="spellStart"/>
-      <w:r>
-        <w:rPr>
-          <w:lang w:val="en-US"/>
-        </w:rPr>
-        <w:t>logo_path</w:t>
-      </w:r>
-      <w:proofErr w:type="spellEnd"/>
-      <w:r>
-        <w:rPr>
-          <w:lang w:val="en-US"/>
-        </w:rPr>
-        <w:t>': None,</w:t>
+        <w:t xml:space="preserve">   'logo_path': None,</w:t>
       </w:r>
     </w:p>
     <w:p>
@@ -2191,21 +1953,7 @@
         <w:rPr>
           <w:lang w:val="en-US"/>
         </w:rPr>
-        <w:t xml:space="preserve">   '</w:t>
-      </w:r>
-      <w:proofErr w:type="spellStart"/>
-      <w:r>
-        <w:rPr>
-          <w:lang w:val="en-US"/>
-        </w:rPr>
-        <w:t>origin_country</w:t>
-      </w:r>
-      <w:proofErr w:type="spellEnd"/>
-      <w:r>
-        <w:rPr>
-          <w:lang w:val="en-US"/>
-        </w:rPr>
-        <w:t>': ''}],</w:t>
+        <w:t xml:space="preserve">   'origin_country': ''}],</w:t>
       </w:r>
     </w:p>
     <w:p>
@@ -2220,21 +1968,7 @@
         <w:rPr>
           <w:lang w:val="en-US"/>
         </w:rPr>
-        <w:t xml:space="preserve"> '</w:t>
-      </w:r>
-      <w:proofErr w:type="spellStart"/>
-      <w:r>
-        <w:rPr>
-          <w:lang w:val="en-US"/>
-        </w:rPr>
-        <w:t>production_countries</w:t>
-      </w:r>
-      <w:proofErr w:type="spellEnd"/>
-      <w:r>
-        <w:rPr>
-          <w:lang w:val="en-US"/>
-        </w:rPr>
-        <w:t>': [{'iso_3166_1': 'CA', 'name': 'Canada'},</w:t>
+        <w:t xml:space="preserve"> 'production_countries': [{'iso_3166_1': 'CA', 'name': 'Canada'},</w:t>
       </w:r>
     </w:p>
     <w:p>
@@ -2264,21 +1998,7 @@
         <w:rPr>
           <w:lang w:val="en-US"/>
         </w:rPr>
-        <w:t xml:space="preserve"> '</w:t>
-      </w:r>
-      <w:proofErr w:type="spellStart"/>
-      <w:r>
-        <w:rPr>
-          <w:lang w:val="en-US"/>
-        </w:rPr>
-        <w:t>release_date</w:t>
-      </w:r>
-      <w:proofErr w:type="spellEnd"/>
-      <w:r>
-        <w:rPr>
-          <w:lang w:val="en-US"/>
-        </w:rPr>
-        <w:t>': '2003-03-07',</w:t>
+        <w:t xml:space="preserve"> 'release_date': '2003-03-07',</w:t>
       </w:r>
     </w:p>
     <w:p>
@@ -2323,35 +2043,7 @@
         <w:rPr>
           <w:lang w:val="en-US"/>
         </w:rPr>
-        <w:t xml:space="preserve"> '</w:t>
-      </w:r>
-      <w:proofErr w:type="spellStart"/>
-      <w:r>
-        <w:rPr>
-          <w:lang w:val="en-US"/>
-        </w:rPr>
-        <w:t>spoken_languages</w:t>
-      </w:r>
-      <w:proofErr w:type="spellEnd"/>
-      <w:r>
-        <w:rPr>
-          <w:lang w:val="en-US"/>
-        </w:rPr>
-        <w:t>': [{'</w:t>
-      </w:r>
-      <w:proofErr w:type="spellStart"/>
-      <w:r>
-        <w:rPr>
-          <w:lang w:val="en-US"/>
-        </w:rPr>
-        <w:t>english_name</w:t>
-      </w:r>
-      <w:proofErr w:type="spellEnd"/>
-      <w:r>
-        <w:rPr>
-          <w:lang w:val="en-US"/>
-        </w:rPr>
-        <w:t>': 'English',</w:t>
+        <w:t xml:space="preserve"> 'spoken_languages': [{'english_name': 'English',</w:t>
       </w:r>
     </w:p>
     <w:p>
@@ -2366,21 +2058,7 @@
         <w:rPr>
           <w:lang w:val="en-US"/>
         </w:rPr>
-        <w:t xml:space="preserve">   'iso_639_1': '</w:t>
-      </w:r>
-      <w:proofErr w:type="spellStart"/>
-      <w:r>
-        <w:rPr>
-          <w:lang w:val="en-US"/>
-        </w:rPr>
-        <w:t>en</w:t>
-      </w:r>
-      <w:proofErr w:type="spellEnd"/>
-      <w:r>
-        <w:rPr>
-          <w:lang w:val="en-US"/>
-        </w:rPr>
-        <w:t>',</w:t>
+        <w:t xml:space="preserve">   'iso_639_1': 'en',</w:t>
       </w:r>
     </w:p>
     <w:p>
@@ -2470,21 +2148,7 @@
         <w:rPr>
           <w:lang w:val="en-US"/>
         </w:rPr>
-        <w:t xml:space="preserve"> '</w:t>
-      </w:r>
-      <w:proofErr w:type="spellStart"/>
-      <w:r>
-        <w:rPr>
-          <w:lang w:val="en-US"/>
-        </w:rPr>
-        <w:t>vote_average</w:t>
-      </w:r>
-      <w:proofErr w:type="spellEnd"/>
-      <w:r>
-        <w:rPr>
-          <w:lang w:val="en-US"/>
-        </w:rPr>
-        <w:t>': 5.8,</w:t>
+        <w:t xml:space="preserve"> 'vote_average': 5.8,</w:t>
       </w:r>
     </w:p>
     <w:p>
@@ -2498,21 +2162,7 @@
         <w:rPr>
           <w:lang w:val="en-US"/>
         </w:rPr>
-        <w:t xml:space="preserve"> '</w:t>
-      </w:r>
-      <w:proofErr w:type="spellStart"/>
-      <w:r>
-        <w:rPr>
-          <w:lang w:val="en-US"/>
-        </w:rPr>
-        <w:t>vote_count</w:t>
-      </w:r>
-      <w:proofErr w:type="spellEnd"/>
-      <w:r>
-        <w:rPr>
-          <w:lang w:val="en-US"/>
-        </w:rPr>
-        <w:t>': 364}</w:t>
+        <w:t xml:space="preserve"> 'vote_count': 364}</w:t>
       </w:r>
     </w:p>
     <w:p>
@@ -2539,14 +2189,12 @@
           <w:numId w:val="1"/>
         </w:numPr>
       </w:pPr>
-      <w:proofErr w:type="spellStart"/>
       <w:r>
         <w:t>b</w:t>
       </w:r>
       <w:r>
         <w:t>udget</w:t>
       </w:r>
-      <w:proofErr w:type="spellEnd"/>
       <w:r>
         <w:t>: presupuesto de la película.</w:t>
       </w:r>
@@ -2559,14 +2207,12 @@
           <w:numId w:val="1"/>
         </w:numPr>
       </w:pPr>
-      <w:proofErr w:type="spellStart"/>
       <w:r>
         <w:t>g</w:t>
       </w:r>
       <w:r>
         <w:t>enres</w:t>
       </w:r>
-      <w:proofErr w:type="spellEnd"/>
       <w:r>
         <w:t>: lista de géneros a los que pertenece.</w:t>
       </w:r>
@@ -2597,11 +2243,9 @@
           <w:numId w:val="1"/>
         </w:numPr>
       </w:pPr>
-      <w:proofErr w:type="spellStart"/>
       <w:r>
         <w:t>original_title</w:t>
       </w:r>
-      <w:proofErr w:type="spellEnd"/>
       <w:r>
         <w:t>: título original de la película.</w:t>
       </w:r>
@@ -2614,14 +2258,12 @@
           <w:numId w:val="1"/>
         </w:numPr>
       </w:pPr>
-      <w:proofErr w:type="spellStart"/>
       <w:r>
         <w:t>p</w:t>
       </w:r>
       <w:r>
         <w:t>opularity</w:t>
       </w:r>
-      <w:proofErr w:type="spellEnd"/>
       <w:r>
         <w:t>: popularidad de la película (métrica generada por el sitio).</w:t>
       </w:r>
@@ -2634,11 +2276,9 @@
           <w:numId w:val="1"/>
         </w:numPr>
       </w:pPr>
-      <w:proofErr w:type="spellStart"/>
       <w:r>
         <w:t>release_date</w:t>
       </w:r>
-      <w:proofErr w:type="spellEnd"/>
       <w:r>
         <w:t>: fecha de lanzamiento.</w:t>
       </w:r>
@@ -2651,14 +2291,12 @@
           <w:numId w:val="1"/>
         </w:numPr>
       </w:pPr>
-      <w:proofErr w:type="spellStart"/>
       <w:r>
         <w:t>r</w:t>
       </w:r>
       <w:r>
         <w:t>evenue</w:t>
       </w:r>
-      <w:proofErr w:type="spellEnd"/>
       <w:r>
         <w:t xml:space="preserve">: </w:t>
       </w:r>
@@ -2674,14 +2312,12 @@
           <w:numId w:val="1"/>
         </w:numPr>
       </w:pPr>
-      <w:proofErr w:type="spellStart"/>
       <w:r>
         <w:t>r</w:t>
       </w:r>
       <w:r>
         <w:t>untime</w:t>
       </w:r>
-      <w:proofErr w:type="spellEnd"/>
       <w:r>
         <w:t xml:space="preserve">: </w:t>
       </w:r>
@@ -2697,11 +2333,9 @@
           <w:numId w:val="1"/>
         </w:numPr>
       </w:pPr>
-      <w:proofErr w:type="spellStart"/>
       <w:r>
         <w:t>vote_average</w:t>
       </w:r>
-      <w:proofErr w:type="spellEnd"/>
       <w:r>
         <w:t xml:space="preserve">: </w:t>
       </w:r>
@@ -2717,11 +2351,9 @@
           <w:numId w:val="1"/>
         </w:numPr>
       </w:pPr>
-      <w:proofErr w:type="spellStart"/>
       <w:r>
         <w:t>vote_count</w:t>
       </w:r>
-      <w:proofErr w:type="spellEnd"/>
       <w:r>
         <w:t xml:space="preserve">: </w:t>
       </w:r>
@@ -2733,27 +2365,14 @@
       <w:pPr>
         <w:pStyle w:val="Heading3"/>
       </w:pPr>
-      <w:proofErr w:type="spellStart"/>
       <w:r>
         <w:lastRenderedPageBreak/>
-        <w:t>Binarización</w:t>
-      </w:r>
-      <w:proofErr w:type="spellEnd"/>
-      <w:r>
-        <w:t xml:space="preserve"> del atributo género</w:t>
-      </w:r>
-    </w:p>
-    <w:p>
-      <w:r>
-        <w:t xml:space="preserve">Dado que este atributo es una lista de géneros, es necesario </w:t>
-      </w:r>
-      <w:proofErr w:type="spellStart"/>
-      <w:r>
-        <w:t>binarizarla</w:t>
-      </w:r>
-      <w:proofErr w:type="spellEnd"/>
-      <w:r>
-        <w:t xml:space="preserve"> para poder evaluarla en el modelo de FBC.</w:t>
+        <w:t>Binarización del atributo género</w:t>
+      </w:r>
+    </w:p>
+    <w:p>
+      <w:r>
+        <w:t>Dado que este atributo es una lista de géneros, es necesario binarizarla para poder evaluarla en el modelo de FBC.</w:t>
       </w:r>
       <w:r>
         <w:t xml:space="preserve"> </w:t>
@@ -2809,15 +2428,7 @@
     </w:p>
     <w:p>
       <w:r>
-        <w:t xml:space="preserve">Esta </w:t>
-      </w:r>
-      <w:proofErr w:type="spellStart"/>
-      <w:r>
-        <w:t>binarización</w:t>
-      </w:r>
-      <w:proofErr w:type="spellEnd"/>
-      <w:r>
-        <w:t xml:space="preserve"> realizará la siguiente transformación:</w:t>
+        <w:t>Esta binarización realizará la siguiente transformación:</w:t>
       </w:r>
     </w:p>
     <w:tbl>
@@ -2853,28 +2464,12 @@
                 <w:lang w:val="en-US"/>
               </w:rPr>
             </w:pPr>
-            <w:proofErr w:type="spellStart"/>
             <w:r>
               <w:rPr>
                 <w:lang w:val="en-US"/>
               </w:rPr>
-              <w:t>Atributo</w:t>
+              <w:t>Atributo antes de procesarse</w:t>
             </w:r>
-            <w:proofErr w:type="spellEnd"/>
-            <w:r>
-              <w:rPr>
-                <w:lang w:val="en-US"/>
-              </w:rPr>
-              <w:t xml:space="preserve"> antes de </w:t>
-            </w:r>
-            <w:proofErr w:type="spellStart"/>
-            <w:r>
-              <w:rPr>
-                <w:lang w:val="en-US"/>
-              </w:rPr>
-              <w:t>procesarse</w:t>
-            </w:r>
-            <w:proofErr w:type="spellEnd"/>
           </w:p>
         </w:tc>
         <w:tc>
@@ -2892,42 +2487,12 @@
                 <w:lang w:val="en-US"/>
               </w:rPr>
             </w:pPr>
-            <w:proofErr w:type="spellStart"/>
             <w:r>
               <w:rPr>
                 <w:lang w:val="en-US"/>
               </w:rPr>
-              <w:t>Atributo</w:t>
+              <w:t>Atributo después de procesarse</w:t>
             </w:r>
-            <w:proofErr w:type="spellEnd"/>
-            <w:r>
-              <w:rPr>
-                <w:lang w:val="en-US"/>
-              </w:rPr>
-              <w:t xml:space="preserve"> </w:t>
-            </w:r>
-            <w:proofErr w:type="spellStart"/>
-            <w:r>
-              <w:rPr>
-                <w:lang w:val="en-US"/>
-              </w:rPr>
-              <w:t>después</w:t>
-            </w:r>
-            <w:proofErr w:type="spellEnd"/>
-            <w:r>
-              <w:rPr>
-                <w:lang w:val="en-US"/>
-              </w:rPr>
-              <w:t xml:space="preserve"> de </w:t>
-            </w:r>
-            <w:proofErr w:type="spellStart"/>
-            <w:r>
-              <w:rPr>
-                <w:lang w:val="en-US"/>
-              </w:rPr>
-              <w:t>procesarse</w:t>
-            </w:r>
-            <w:proofErr w:type="spellEnd"/>
           </w:p>
         </w:tc>
       </w:tr>
@@ -3067,7 +2632,7 @@
       <w:pPr>
         <w:jc w:val="center"/>
       </w:pPr>
-      <w:hyperlink r:id="rId9" w:history="1">
+      <w:hyperlink r:id="rId10" w:history="1">
         <w:r>
           <w:rPr>
             <w:rStyle w:val="Hyperlink"/>
@@ -3105,17 +2670,9 @@
     </w:p>
     <w:p>
       <w:r>
-        <w:t xml:space="preserve">El resultado es un archivo </w:t>
-      </w:r>
-      <w:proofErr w:type="spellStart"/>
-      <w:r>
-        <w:t>csv</w:t>
-      </w:r>
-      <w:proofErr w:type="spellEnd"/>
-      <w:r>
-        <w:t xml:space="preserve"> llamado </w:t>
-      </w:r>
-      <w:hyperlink r:id="rId10" w:history="1">
+        <w:t xml:space="preserve">El resultado es un archivo csv llamado </w:t>
+      </w:r>
+      <w:hyperlink r:id="rId11" w:history="1">
         <w:r>
           <w:rPr>
             <w:rStyle w:val="Hyperlink"/>
@@ -3124,13 +2681,11 @@
         </w:r>
       </w:hyperlink>
       <w:r>
-        <w:t xml:space="preserve"> al cual se le va añadiendo los datos procesados por lote, de modo que entre más lotes se procesen, más películas contendrá el </w:t>
-      </w:r>
-      <w:proofErr w:type="spellStart"/>
-      <w:r>
-        <w:t>conjunt</w:t>
-      </w:r>
-      <w:proofErr w:type="spellEnd"/>
+        <w:t xml:space="preserve"> al cual se le va añadiendo los datos procesados por lote, de modo que entre más lotes se procesen, más películas contendrá el conjunt</w:t>
+      </w:r>
+      <w:r>
+        <w:t>o</w:t>
+      </w:r>
       <w:r>
         <w:t>.</w:t>
       </w:r>
@@ -3165,15 +2720,7 @@
     </w:p>
     <w:p>
       <w:r>
-        <w:t xml:space="preserve">Al realiza la iteración por lotes, se obtiene un set de datos en formato </w:t>
-      </w:r>
-      <w:proofErr w:type="spellStart"/>
-      <w:r>
-        <w:t>csv</w:t>
-      </w:r>
-      <w:proofErr w:type="spellEnd"/>
-      <w:r>
-        <w:t xml:space="preserve">, sin embargo, </w:t>
+        <w:t xml:space="preserve">Al realiza la iteración por lotes, se obtiene un set de datos en formato csv, sin embargo, </w:t>
       </w:r>
       <w:r>
         <w:t xml:space="preserve">contiene </w:t>
@@ -3190,29 +2737,93 @@
       <w:r>
         <w:t>.</w:t>
       </w:r>
+      <w:r>
+        <w:t xml:space="preserve"> </w:t>
+      </w:r>
+      <w:r>
+        <w:t>El set de datos final es el siguiente:</w:t>
+      </w:r>
+    </w:p>
+    <w:p>
+      <w:r>
+        <w:drawing>
+          <wp:inline distT="0" distB="0" distL="0" distR="0" wp14:anchorId="40EF4376" wp14:editId="0443246A">
+            <wp:extent cx="5612130" cy="2724785"/>
+            <wp:effectExtent l="0" t="0" r="7620" b="0"/>
+            <wp:docPr id="3" name="Picture 3"/>
+            <wp:cNvGraphicFramePr>
+              <a:graphicFrameLocks xmlns:a="http://schemas.openxmlformats.org/drawingml/2006/main" noChangeAspect="1"/>
+            </wp:cNvGraphicFramePr>
+            <a:graphic xmlns:a="http://schemas.openxmlformats.org/drawingml/2006/main">
+              <a:graphicData uri="http://schemas.openxmlformats.org/drawingml/2006/picture">
+                <pic:pic xmlns:pic="http://schemas.openxmlformats.org/drawingml/2006/picture">
+                  <pic:nvPicPr>
+                    <pic:cNvPr id="0" name="Picture 2"/>
+                    <pic:cNvPicPr>
+                      <a:picLocks noChangeAspect="1" noChangeArrowheads="1"/>
+                    </pic:cNvPicPr>
+                  </pic:nvPicPr>
+                  <pic:blipFill>
+                    <a:blip r:embed="rId12" cstate="print">
+                      <a:extLst>
+                        <a:ext uri="{28A0092B-C50C-407E-A947-70E740481C1C}">
+                          <a14:useLocalDpi xmlns:a14="http://schemas.microsoft.com/office/drawing/2010/main" val="0"/>
+                        </a:ext>
+                      </a:extLst>
+                    </a:blip>
+                    <a:srcRect/>
+                    <a:stretch>
+                      <a:fillRect/>
+                    </a:stretch>
+                  </pic:blipFill>
+                  <pic:spPr bwMode="auto">
+                    <a:xfrm>
+                      <a:off x="0" y="0"/>
+                      <a:ext cx="5612130" cy="2724785"/>
+                    </a:xfrm>
+                    <a:prstGeom prst="rect">
+                      <a:avLst/>
+                    </a:prstGeom>
+                    <a:noFill/>
+                    <a:ln>
+                      <a:noFill/>
+                    </a:ln>
+                  </pic:spPr>
+                </pic:pic>
+              </a:graphicData>
+            </a:graphic>
+          </wp:inline>
+        </w:drawing>
+      </w:r>
+    </w:p>
+    <w:p>
+      <w:r>
+        <w:t xml:space="preserve">Todo el código y procedimientos abarcados hasta punto pueden encontrarse en el archivo </w:t>
+      </w:r>
+      <w:hyperlink r:id="rId13" w:history="1">
+        <w:r>
+          <w:rPr>
+            <w:rStyle w:val="Hyperlink"/>
+          </w:rPr>
+          <w:t>etl_process.ipynb</w:t>
+        </w:r>
+      </w:hyperlink>
+      <w:r>
+        <w:t xml:space="preserve"> del proyecto.</w:t>
+      </w:r>
     </w:p>
     <w:p>
       <w:pPr>
         <w:pStyle w:val="Heading2"/>
       </w:pPr>
       <w:r>
-        <w:t>Procesado de datos obtenidos</w:t>
-      </w:r>
-    </w:p>
-    <w:p>
-      <w:pPr>
-        <w:pStyle w:val="Heading2"/>
-      </w:pPr>
-      <w:r>
-        <w:t>Extracción de contenido por lotes</w:t>
-      </w:r>
-    </w:p>
-    <w:p>
-      <w:pPr>
-        <w:pStyle w:val="Heading2"/>
-      </w:pPr>
-      <w:r>
-        <w:t>Procesado de datos para información descriptiva</w:t>
+        <w:t>Pr</w:t>
+      </w:r>
+      <w:r>
+        <w:t>eprocesado de datos para el modelo</w:t>
+      </w:r>
+      <w:r>
+        <w:t xml:space="preserve"> FBS</w:t>
       </w:r>
     </w:p>
     <w:p>

</xml_diff>

<commit_message>
Update datasets and report.
</commit_message>
<xml_diff>
--- a/Reporte.docx
+++ b/Reporte.docx
@@ -110,14 +110,27 @@
       <w:r>
         <w:t xml:space="preserve">Ilustración </w:t>
       </w:r>
-      <w:fldSimple w:instr=" SEQ Ilustración \* ARABIC ">
-        <w:r>
-          <w:rPr>
-            <w:noProof/>
-          </w:rPr>
-          <w:t>1</w:t>
-        </w:r>
-      </w:fldSimple>
+      <w:r>
+        <w:fldChar w:fldCharType="begin"/>
+      </w:r>
+      <w:r>
+        <w:instrText xml:space="preserve"> SEQ Ilustración \* ARABIC </w:instrText>
+      </w:r>
+      <w:r>
+        <w:fldChar w:fldCharType="separate"/>
+      </w:r>
+      <w:r>
+        <w:rPr>
+          <w:noProof/>
+        </w:rPr>
+        <w:t>1</w:t>
+      </w:r>
+      <w:r>
+        <w:rPr>
+          <w:noProof/>
+        </w:rPr>
+        <w:fldChar w:fldCharType="end"/>
+      </w:r>
       <w:r>
         <w:t>. Proporción de usuarios que realizan transacciones vs usuarios de internet.</w:t>
       </w:r>
@@ -1255,6 +1268,331 @@
         <w:rPr>
           <w:rFonts w:eastAsiaTheme="minorEastAsia"/>
         </w:rPr>
+        <w:t xml:space="preserve">Distancia </w:t>
+      </w:r>
+      <w:r>
+        <w:rPr>
+          <w:rFonts w:eastAsiaTheme="minorEastAsia"/>
+        </w:rPr>
+        <w:t>E</w:t>
+      </w:r>
+      <w:r>
+        <w:rPr>
+          <w:rFonts w:eastAsiaTheme="minorEastAsia"/>
+        </w:rPr>
+        <w:t>uclidiana</w:t>
+      </w:r>
+      <w:r>
+        <w:rPr>
+          <w:rFonts w:eastAsiaTheme="minorEastAsia"/>
+        </w:rPr>
+        <w:t xml:space="preserve"> </w:t>
+      </w:r>
+      <w:proofErr w:type="spellStart"/>
+      <w:r>
+        <w:rPr>
+          <w:rFonts w:eastAsiaTheme="minorEastAsia"/>
+        </w:rPr>
+        <w:t>nan</w:t>
+      </w:r>
+      <w:proofErr w:type="spellEnd"/>
+    </w:p>
+    <w:p>
+      <w:r>
+        <w:t>Esta métrica, es implementada cuando los datos presentan valores nulos, de modo que a la distancia se le asigna un peso proporcional cuando éstas están presentes</w:t>
+      </w:r>
+      <w:r>
+        <w:t>. La fórmula es:</w:t>
+      </w:r>
+    </w:p>
+    <w:p>
+      <w:pPr>
+        <w:rPr>
+          <w:rFonts w:eastAsiaTheme="minorEastAsia"/>
+        </w:rPr>
+      </w:pPr>
+      <m:oMathPara>
+        <m:oMath>
+          <m:r>
+            <w:rPr>
+              <w:rFonts w:ascii="Cambria Math" w:hAnsi="Cambria Math"/>
+            </w:rPr>
+            <m:t>d</m:t>
+          </m:r>
+          <m:d>
+            <m:dPr>
+              <m:ctrlPr>
+                <w:rPr>
+                  <w:rFonts w:ascii="Cambria Math" w:hAnsi="Cambria Math"/>
+                  <w:i/>
+                </w:rPr>
+              </m:ctrlPr>
+            </m:dPr>
+            <m:e>
+              <m:acc>
+                <m:accPr>
+                  <m:chr m:val="⃗"/>
+                  <m:ctrlPr>
+                    <w:rPr>
+                      <w:rFonts w:ascii="Cambria Math" w:hAnsi="Cambria Math"/>
+                      <w:i/>
+                    </w:rPr>
+                  </m:ctrlPr>
+                </m:accPr>
+                <m:e>
+                  <m:r>
+                    <w:rPr>
+                      <w:rFonts w:ascii="Cambria Math" w:hAnsi="Cambria Math"/>
+                    </w:rPr>
+                    <m:t>u</m:t>
+                  </m:r>
+                </m:e>
+              </m:acc>
+              <m:r>
+                <w:rPr>
+                  <w:rFonts w:ascii="Cambria Math" w:hAnsi="Cambria Math"/>
+                </w:rPr>
+                <m:t>,</m:t>
+              </m:r>
+              <m:acc>
+                <m:accPr>
+                  <m:chr m:val="⃗"/>
+                  <m:ctrlPr>
+                    <w:rPr>
+                      <w:rFonts w:ascii="Cambria Math" w:hAnsi="Cambria Math"/>
+                      <w:i/>
+                    </w:rPr>
+                  </m:ctrlPr>
+                </m:accPr>
+                <m:e>
+                  <m:r>
+                    <w:rPr>
+                      <w:rFonts w:ascii="Cambria Math" w:hAnsi="Cambria Math"/>
+                    </w:rPr>
+                    <m:t>v</m:t>
+                  </m:r>
+                </m:e>
+              </m:acc>
+            </m:e>
+          </m:d>
+          <m:r>
+            <w:rPr>
+              <w:rFonts w:ascii="Cambria Math" w:hAnsi="Cambria Math"/>
+            </w:rPr>
+            <m:t>=</m:t>
+          </m:r>
+          <m:rad>
+            <m:radPr>
+              <m:degHide m:val="1"/>
+              <m:ctrlPr>
+                <w:rPr>
+                  <w:rFonts w:ascii="Cambria Math" w:hAnsi="Cambria Math"/>
+                  <w:i/>
+                </w:rPr>
+              </m:ctrlPr>
+            </m:radPr>
+            <m:deg/>
+            <m:e>
+              <m:r>
+                <w:rPr>
+                  <w:rFonts w:ascii="Cambria Math" w:hAnsi="Cambria Math"/>
+                </w:rPr>
+                <m:t>w</m:t>
+              </m:r>
+              <m:nary>
+                <m:naryPr>
+                  <m:chr m:val="∑"/>
+                  <m:limLoc m:val="undOvr"/>
+                  <m:subHide m:val="1"/>
+                  <m:supHide m:val="1"/>
+                  <m:ctrlPr>
+                    <w:rPr>
+                      <w:rFonts w:ascii="Cambria Math" w:hAnsi="Cambria Math"/>
+                      <w:i/>
+                    </w:rPr>
+                  </m:ctrlPr>
+                </m:naryPr>
+                <m:sub/>
+                <m:sup/>
+                <m:e>
+                  <m:sSup>
+                    <m:sSupPr>
+                      <m:ctrlPr>
+                        <w:rPr>
+                          <w:rFonts w:ascii="Cambria Math" w:hAnsi="Cambria Math"/>
+                          <w:i/>
+                        </w:rPr>
+                      </m:ctrlPr>
+                    </m:sSupPr>
+                    <m:e>
+                      <m:d>
+                        <m:dPr>
+                          <m:ctrlPr>
+                            <w:rPr>
+                              <w:rFonts w:ascii="Cambria Math" w:hAnsi="Cambria Math"/>
+                              <w:i/>
+                            </w:rPr>
+                          </m:ctrlPr>
+                        </m:dPr>
+                        <m:e>
+                          <m:sSub>
+                            <m:sSubPr>
+                              <m:ctrlPr>
+                                <w:rPr>
+                                  <w:rFonts w:ascii="Cambria Math" w:hAnsi="Cambria Math"/>
+                                  <w:i/>
+                                </w:rPr>
+                              </m:ctrlPr>
+                            </m:sSubPr>
+                            <m:e>
+                              <m:r>
+                                <w:rPr>
+                                  <w:rFonts w:ascii="Cambria Math" w:hAnsi="Cambria Math"/>
+                                </w:rPr>
+                                <m:t>u</m:t>
+                              </m:r>
+                            </m:e>
+                            <m:sub>
+                              <m:r>
+                                <w:rPr>
+                                  <w:rFonts w:ascii="Cambria Math" w:hAnsi="Cambria Math"/>
+                                </w:rPr>
+                                <m:t>i</m:t>
+                              </m:r>
+                            </m:sub>
+                          </m:sSub>
+                          <m:r>
+                            <w:rPr>
+                              <w:rFonts w:ascii="Cambria Math" w:hAnsi="Cambria Math"/>
+                            </w:rPr>
+                            <m:t>-</m:t>
+                          </m:r>
+                          <m:sSub>
+                            <m:sSubPr>
+                              <m:ctrlPr>
+                                <w:rPr>
+                                  <w:rFonts w:ascii="Cambria Math" w:hAnsi="Cambria Math"/>
+                                  <w:i/>
+                                </w:rPr>
+                              </m:ctrlPr>
+                            </m:sSubPr>
+                            <m:e>
+                              <m:r>
+                                <w:rPr>
+                                  <w:rFonts w:ascii="Cambria Math" w:hAnsi="Cambria Math"/>
+                                </w:rPr>
+                                <m:t>v</m:t>
+                              </m:r>
+                            </m:e>
+                            <m:sub>
+                              <m:r>
+                                <w:rPr>
+                                  <w:rFonts w:ascii="Cambria Math" w:hAnsi="Cambria Math"/>
+                                </w:rPr>
+                                <m:t>i</m:t>
+                              </m:r>
+                            </m:sub>
+                          </m:sSub>
+                        </m:e>
+                      </m:d>
+                    </m:e>
+                    <m:sup>
+                      <m:r>
+                        <w:rPr>
+                          <w:rFonts w:ascii="Cambria Math" w:hAnsi="Cambria Math"/>
+                        </w:rPr>
+                        <m:t>2</m:t>
+                      </m:r>
+                    </m:sup>
+                  </m:sSup>
+                </m:e>
+              </m:nary>
+            </m:e>
+          </m:rad>
+        </m:oMath>
+      </m:oMathPara>
+    </w:p>
+    <w:p>
+      <w:pPr>
+        <w:rPr>
+          <w:rFonts w:eastAsiaTheme="minorEastAsia"/>
+        </w:rPr>
+      </w:pPr>
+      <w:r>
+        <w:rPr>
+          <w:rFonts w:eastAsiaTheme="minorEastAsia"/>
+        </w:rPr>
+        <w:t xml:space="preserve">Donde </w:t>
+      </w:r>
+      <m:oMath>
+        <m:r>
+          <w:rPr>
+            <w:rFonts w:ascii="Cambria Math" w:eastAsiaTheme="minorEastAsia" w:hAnsi="Cambria Math"/>
+          </w:rPr>
+          <m:t>w</m:t>
+        </m:r>
+      </m:oMath>
+      <w:r>
+        <w:rPr>
+          <w:rFonts w:eastAsiaTheme="minorEastAsia"/>
+        </w:rPr>
+        <w:t xml:space="preserve"> es el peso y se define como:</w:t>
+      </w:r>
+    </w:p>
+    <w:p>
+      <w:pPr>
+        <w:rPr>
+          <w:rFonts w:eastAsiaTheme="minorEastAsia"/>
+        </w:rPr>
+      </w:pPr>
+      <m:oMathPara>
+        <m:oMath>
+          <m:r>
+            <w:rPr>
+              <w:rFonts w:ascii="Cambria Math" w:eastAsiaTheme="minorEastAsia" w:hAnsi="Cambria Math"/>
+            </w:rPr>
+            <m:t>w=</m:t>
+          </m:r>
+          <m:f>
+            <m:fPr>
+              <m:ctrlPr>
+                <w:rPr>
+                  <w:rFonts w:ascii="Cambria Math" w:eastAsiaTheme="minorEastAsia" w:hAnsi="Cambria Math"/>
+                  <w:i/>
+                </w:rPr>
+              </m:ctrlPr>
+            </m:fPr>
+            <m:num>
+              <m:r>
+                <w:rPr>
+                  <w:rFonts w:ascii="Cambria Math" w:eastAsiaTheme="minorEastAsia" w:hAnsi="Cambria Math"/>
+                </w:rPr>
+                <m:t>Dimensión del vector</m:t>
+              </m:r>
+            </m:num>
+            <m:den>
+              <m:r>
+                <w:rPr>
+                  <w:rFonts w:ascii="Cambria Math" w:eastAsiaTheme="minorEastAsia" w:hAnsi="Cambria Math"/>
+                </w:rPr>
+                <m:t>Coordenadas presentes</m:t>
+              </m:r>
+            </m:den>
+          </m:f>
+        </m:oMath>
+      </m:oMathPara>
+    </w:p>
+    <w:p>
+      <w:pPr>
+        <w:pStyle w:val="Heading3"/>
+        <w:rPr>
+          <w:rFonts w:eastAsiaTheme="minorEastAsia"/>
+        </w:rPr>
+      </w:pPr>
+      <w:r>
+        <w:rPr>
+          <w:rFonts w:eastAsiaTheme="minorEastAsia"/>
+        </w:rPr>
         <w:t>Distancia Manhattan</w:t>
       </w:r>
     </w:p>
@@ -1268,7 +1606,21 @@
         <w:rPr>
           <w:rFonts w:eastAsiaTheme="minorEastAsia"/>
         </w:rPr>
-        <w:t>Es también conocida como cuadras de ciudad (city blocks), la métrica eval</w:t>
+        <w:t>Es también conocida como cuadras de ciudad (</w:t>
+      </w:r>
+      <w:proofErr w:type="spellStart"/>
+      <w:r>
+        <w:rPr>
+          <w:rFonts w:eastAsiaTheme="minorEastAsia"/>
+        </w:rPr>
+        <w:t>city</w:t>
+      </w:r>
+      <w:proofErr w:type="spellEnd"/>
+      <w:r>
+        <w:rPr>
+          <w:rFonts w:eastAsiaTheme="minorEastAsia"/>
+        </w:rPr>
+        <w:t xml:space="preserve"> blocks), la métrica eval</w:t>
       </w:r>
       <w:r>
         <w:rPr>
@@ -1474,20 +1826,55 @@
     </w:p>
     <w:p>
       <w:r>
-        <w:t>Los datos ha utilizar en este proyecto fueron extraídos del</w:t>
-      </w:r>
-      <w:r>
-        <w:t xml:space="preserve"> sitioweb</w:t>
+        <w:t xml:space="preserve">Los datos </w:t>
+      </w:r>
+      <w:proofErr w:type="spellStart"/>
+      <w:r>
+        <w:t>ha</w:t>
+      </w:r>
+      <w:proofErr w:type="spellEnd"/>
+      <w:r>
+        <w:t xml:space="preserve"> utilizar en este proyecto fueron extraídos del</w:t>
       </w:r>
       <w:r>
         <w:t xml:space="preserve"> </w:t>
       </w:r>
+      <w:proofErr w:type="spellStart"/>
+      <w:r>
+        <w:t>sitioweb</w:t>
+      </w:r>
+      <w:proofErr w:type="spellEnd"/>
+      <w:r>
+        <w:t xml:space="preserve"> </w:t>
+      </w:r>
       <w:hyperlink r:id="rId7" w:history="1">
+        <w:proofErr w:type="spellStart"/>
         <w:r>
           <w:rPr>
             <w:rStyle w:val="Hyperlink"/>
           </w:rPr>
-          <w:t>The Movie Data DB</w:t>
+          <w:t>The</w:t>
+        </w:r>
+        <w:proofErr w:type="spellEnd"/>
+        <w:r>
+          <w:rPr>
+            <w:rStyle w:val="Hyperlink"/>
+          </w:rPr>
+          <w:t xml:space="preserve"> </w:t>
+        </w:r>
+        <w:proofErr w:type="spellStart"/>
+        <w:r>
+          <w:rPr>
+            <w:rStyle w:val="Hyperlink"/>
+          </w:rPr>
+          <w:t>Movie</w:t>
+        </w:r>
+        <w:proofErr w:type="spellEnd"/>
+        <w:r>
+          <w:rPr>
+            <w:rStyle w:val="Hyperlink"/>
+          </w:rPr>
+          <w:t xml:space="preserve"> Data DB</w:t>
         </w:r>
       </w:hyperlink>
       <w:r>
@@ -1508,10 +1895,7 @@
         </w:r>
       </w:hyperlink>
       <w:r>
-        <w:t xml:space="preserve"> </w:t>
-      </w:r>
-      <w:r>
-        <w:t xml:space="preserve">anexo en la </w:t>
+        <w:t xml:space="preserve"> anexo en la </w:t>
       </w:r>
       <w:hyperlink r:id="rId9" w:history="1">
         <w:r>
@@ -1530,646 +1914,6 @@
         <w:pStyle w:val="Heading3"/>
       </w:pPr>
       <w:r>
-        <w:t xml:space="preserve">Recopilación de datos por </w:t>
-      </w:r>
-      <w:r>
-        <w:t>película</w:t>
-      </w:r>
-    </w:p>
-    <w:p>
-      <w:r>
-        <w:t xml:space="preserve">Para </w:t>
-      </w:r>
-      <w:r>
-        <w:t>ilustrar la obtención de datos utilizaremos la siguiente película como ejemplo:</w:t>
-      </w:r>
-    </w:p>
-    <w:p>
-      <w:pPr>
-        <w:rPr>
-          <w:lang w:val="en-US"/>
-        </w:rPr>
-      </w:pPr>
-      <w:r>
-        <w:rPr>
-          <w:lang w:val="en-US"/>
-        </w:rPr>
-        <w:t>Id = 20</w:t>
-      </w:r>
-      <w:r>
-        <w:rPr>
-          <w:lang w:val="en-US"/>
-        </w:rPr>
-        <w:tab/>
-      </w:r>
-      <w:r>
-        <w:rPr>
-          <w:lang w:val="en-US"/>
-        </w:rPr>
-        <w:tab/>
-      </w:r>
-      <w:r>
-        <w:rPr>
-          <w:lang w:val="en-US"/>
-        </w:rPr>
-        <w:t xml:space="preserve">Nombre: </w:t>
-      </w:r>
-      <w:r>
-        <w:rPr>
-          <w:lang w:val="en-US"/>
-        </w:rPr>
-        <w:t>My Life W</w:t>
-      </w:r>
-      <w:r>
-        <w:rPr>
-          <w:lang w:val="en-US"/>
-        </w:rPr>
-        <w:t>ithout Me</w:t>
-      </w:r>
-    </w:p>
-    <w:p>
-      <w:r>
-        <w:t xml:space="preserve">Los detalles de la película se pueden </w:t>
-      </w:r>
-      <w:r>
-        <w:t xml:space="preserve">obtener </w:t>
-      </w:r>
-      <w:r>
-        <w:t xml:space="preserve">a través de la siguiente </w:t>
-      </w:r>
-      <w:r>
-        <w:t>url:</w:t>
-      </w:r>
-    </w:p>
-    <w:p>
-      <w:pPr>
-        <w:jc w:val="center"/>
-      </w:pPr>
-      <w:r>
-        <w:t>https://api.themoviedb.org/3/movie/</w:t>
-      </w:r>
-      <w:r>
-        <w:t>[</w:t>
-      </w:r>
-      <w:r>
-        <w:t>movie_</w:t>
-      </w:r>
-      <w:r>
-        <w:t>id]</w:t>
-      </w:r>
-      <w:r>
-        <w:t>?api_key=</w:t>
-      </w:r>
-      <w:r>
-        <w:t>[</w:t>
-      </w:r>
-      <w:r>
-        <w:t>api_key</w:t>
-      </w:r>
-      <w:r>
-        <w:t>]</w:t>
-      </w:r>
-    </w:p>
-    <w:p>
-      <w:r>
-        <w:t xml:space="preserve">donde movie_id </w:t>
-      </w:r>
-      <w:r>
-        <w:t xml:space="preserve">= 20 </w:t>
-      </w:r>
-      <w:r>
-        <w:t>es el identificador de la película y api_key</w:t>
-      </w:r>
-      <w:r>
-        <w:t xml:space="preserve"> = “---”</w:t>
-      </w:r>
-      <w:r>
-        <w:t xml:space="preserve"> es la llave generada para el uso de la herramienta.</w:t>
-      </w:r>
-    </w:p>
-    <w:p>
-      <w:r>
-        <w:t xml:space="preserve">Para la obtención de la información hacemos uso </w:t>
-      </w:r>
-      <w:r>
-        <w:t>de l</w:t>
-      </w:r>
-      <w:r>
-        <w:t>a biblioteca requests de Python</w:t>
-      </w:r>
-      <w:r>
-        <w:t xml:space="preserve">, el resultado es un archivo en formato json, el cual podemos cargar mediante </w:t>
-      </w:r>
-      <w:r>
-        <w:t>la biblioteca json. El resultado del proceso es el siguiente:</w:t>
-      </w:r>
-    </w:p>
-    <w:p>
-      <w:pPr>
-        <w:pStyle w:val="Consolas"/>
-        <w:shd w:val="clear" w:color="auto" w:fill="D9D9D9" w:themeFill="background1" w:themeFillShade="D9"/>
-      </w:pPr>
-      <w:r>
-        <w:t>{'adult': False,</w:t>
-      </w:r>
-    </w:p>
-    <w:p>
-      <w:pPr>
-        <w:pStyle w:val="Consolas"/>
-        <w:shd w:val="clear" w:color="auto" w:fill="D9D9D9" w:themeFill="background1" w:themeFillShade="D9"/>
-      </w:pPr>
-      <w:r>
-        <w:t xml:space="preserve"> 'backdrop_path': '/kZyurQjTMLHalUxs7sHgH5XeiwO.jpg',</w:t>
-      </w:r>
-    </w:p>
-    <w:p>
-      <w:pPr>
-        <w:pStyle w:val="Consolas"/>
-        <w:shd w:val="clear" w:color="auto" w:fill="D9D9D9" w:themeFill="background1" w:themeFillShade="D9"/>
-        <w:rPr>
-          <w:lang w:val="en-US"/>
-        </w:rPr>
-      </w:pPr>
-      <w:r>
-        <w:t xml:space="preserve"> </w:t>
-      </w:r>
-      <w:r>
-        <w:rPr>
-          <w:lang w:val="en-US"/>
-        </w:rPr>
-        <w:t>'belongs_to_collection': None,</w:t>
-      </w:r>
-    </w:p>
-    <w:p>
-      <w:pPr>
-        <w:pStyle w:val="Consolas"/>
-        <w:shd w:val="clear" w:color="auto" w:fill="D9D9D9" w:themeFill="background1" w:themeFillShade="D9"/>
-        <w:rPr>
-          <w:lang w:val="en-US"/>
-        </w:rPr>
-      </w:pPr>
-      <w:r>
-        <w:rPr>
-          <w:lang w:val="en-US"/>
-        </w:rPr>
-        <w:t xml:space="preserve"> 'budget': 2500000,</w:t>
-      </w:r>
-    </w:p>
-    <w:p>
-      <w:pPr>
-        <w:pStyle w:val="Consolas"/>
-        <w:shd w:val="clear" w:color="auto" w:fill="D9D9D9" w:themeFill="background1" w:themeFillShade="D9"/>
-        <w:rPr>
-          <w:lang w:val="en-US"/>
-        </w:rPr>
-      </w:pPr>
-      <w:r>
-        <w:rPr>
-          <w:lang w:val="en-US"/>
-        </w:rPr>
-        <w:t xml:space="preserve"> 'genres': [{'id': 18, 'name': 'Drama'}, {'id': 10749, 'name': 'Romance'}],</w:t>
-      </w:r>
-    </w:p>
-    <w:p>
-      <w:pPr>
-        <w:pStyle w:val="Consolas"/>
-        <w:shd w:val="clear" w:color="auto" w:fill="D9D9D9" w:themeFill="background1" w:themeFillShade="D9"/>
-        <w:rPr>
-          <w:lang w:val="en-US"/>
-        </w:rPr>
-      </w:pPr>
-      <w:r>
-        <w:rPr>
-          <w:lang w:val="en-US"/>
-        </w:rPr>
-        <w:lastRenderedPageBreak/>
-        <w:t xml:space="preserve"> 'homepage': 'http://www.clubcultura.com/clubcine/clubcineastas/isabelcoixet/mividasinmi/index.htm',</w:t>
-      </w:r>
-    </w:p>
-    <w:p>
-      <w:pPr>
-        <w:pStyle w:val="Consolas"/>
-        <w:shd w:val="clear" w:color="auto" w:fill="D9D9D9" w:themeFill="background1" w:themeFillShade="D9"/>
-        <w:rPr>
-          <w:lang w:val="en-US"/>
-        </w:rPr>
-      </w:pPr>
-      <w:r>
-        <w:rPr>
-          <w:lang w:val="en-US"/>
-        </w:rPr>
-        <w:t xml:space="preserve"> 'id': 20,</w:t>
-      </w:r>
-    </w:p>
-    <w:p>
-      <w:pPr>
-        <w:pStyle w:val="Consolas"/>
-        <w:shd w:val="clear" w:color="auto" w:fill="D9D9D9" w:themeFill="background1" w:themeFillShade="D9"/>
-        <w:rPr>
-          <w:lang w:val="en-US"/>
-        </w:rPr>
-      </w:pPr>
-      <w:r>
-        <w:rPr>
-          <w:lang w:val="en-US"/>
-        </w:rPr>
-        <w:t xml:space="preserve"> 'imdb_id': 'tt0314412',</w:t>
-      </w:r>
-    </w:p>
-    <w:p>
-      <w:pPr>
-        <w:pStyle w:val="Consolas"/>
-        <w:shd w:val="clear" w:color="auto" w:fill="D9D9D9" w:themeFill="background1" w:themeFillShade="D9"/>
-        <w:rPr>
-          <w:lang w:val="en-US"/>
-        </w:rPr>
-      </w:pPr>
-      <w:r>
-        <w:rPr>
-          <w:lang w:val="en-US"/>
-        </w:rPr>
-        <w:t xml:space="preserve"> 'original_language': 'en',</w:t>
-      </w:r>
-    </w:p>
-    <w:p>
-      <w:pPr>
-        <w:pStyle w:val="Consolas"/>
-        <w:shd w:val="clear" w:color="auto" w:fill="D9D9D9" w:themeFill="background1" w:themeFillShade="D9"/>
-        <w:rPr>
-          <w:lang w:val="en-US"/>
-        </w:rPr>
-      </w:pPr>
-      <w:r>
-        <w:rPr>
-          <w:lang w:val="en-US"/>
-        </w:rPr>
-        <w:t xml:space="preserve"> 'original_title': 'My Life Without Me',</w:t>
-      </w:r>
-    </w:p>
-    <w:p>
-      <w:pPr>
-        <w:pStyle w:val="Consolas"/>
-        <w:shd w:val="clear" w:color="auto" w:fill="D9D9D9" w:themeFill="background1" w:themeFillShade="D9"/>
-        <w:rPr>
-          <w:lang w:val="en-US"/>
-        </w:rPr>
-      </w:pPr>
-      <w:r>
-        <w:rPr>
-          <w:lang w:val="en-US"/>
-        </w:rPr>
-        <w:t xml:space="preserve"> 'overview': 'A fatally ill mother with only two months to live creates a list of things she wants to do before she dies without telling her family of her illness.',</w:t>
-      </w:r>
-    </w:p>
-    <w:p>
-      <w:pPr>
-        <w:pStyle w:val="Consolas"/>
-        <w:shd w:val="clear" w:color="auto" w:fill="D9D9D9" w:themeFill="background1" w:themeFillShade="D9"/>
-      </w:pPr>
-      <w:r>
-        <w:rPr>
-          <w:lang w:val="en-US"/>
-        </w:rPr>
-        <w:t xml:space="preserve"> </w:t>
-      </w:r>
-      <w:r>
-        <w:t>'popularity': 13.863,</w:t>
-      </w:r>
-    </w:p>
-    <w:p>
-      <w:pPr>
-        <w:pStyle w:val="Consolas"/>
-        <w:shd w:val="clear" w:color="auto" w:fill="D9D9D9" w:themeFill="background1" w:themeFillShade="D9"/>
-      </w:pPr>
-      <w:r>
-        <w:t xml:space="preserve"> 'poster_path': '/9Fa7tCEKIha1llGH7E41mxSpaF6.jpg',</w:t>
-      </w:r>
-    </w:p>
-    <w:p>
-      <w:pPr>
-        <w:pStyle w:val="Consolas"/>
-        <w:shd w:val="clear" w:color="auto" w:fill="D9D9D9" w:themeFill="background1" w:themeFillShade="D9"/>
-      </w:pPr>
-      <w:r>
-        <w:t xml:space="preserve"> 'production_companies': [{'id': 49,</w:t>
-      </w:r>
-    </w:p>
-    <w:p>
-      <w:pPr>
-        <w:pStyle w:val="Consolas"/>
-        <w:shd w:val="clear" w:color="auto" w:fill="D9D9D9" w:themeFill="background1" w:themeFillShade="D9"/>
-      </w:pPr>
-      <w:r>
-        <w:t xml:space="preserve">   'logo_path': '/xpf5iHdvvBtsH8jBMlgIJHAET0c.png',</w:t>
-      </w:r>
-    </w:p>
-    <w:p>
-      <w:pPr>
-        <w:pStyle w:val="Consolas"/>
-        <w:shd w:val="clear" w:color="auto" w:fill="D9D9D9" w:themeFill="background1" w:themeFillShade="D9"/>
-        <w:rPr>
-          <w:lang w:val="en-US"/>
-        </w:rPr>
-      </w:pPr>
-      <w:r>
-        <w:t xml:space="preserve">   </w:t>
-      </w:r>
-      <w:r>
-        <w:rPr>
-          <w:lang w:val="en-US"/>
-        </w:rPr>
-        <w:t>'name': 'El Deseo',</w:t>
-      </w:r>
-    </w:p>
-    <w:p>
-      <w:pPr>
-        <w:pStyle w:val="Consolas"/>
-        <w:shd w:val="clear" w:color="auto" w:fill="D9D9D9" w:themeFill="background1" w:themeFillShade="D9"/>
-        <w:rPr>
-          <w:lang w:val="en-US"/>
-        </w:rPr>
-      </w:pPr>
-      <w:r>
-        <w:rPr>
-          <w:lang w:val="en-US"/>
-        </w:rPr>
-        <w:t xml:space="preserve">   'origin_country': 'ES'},</w:t>
-      </w:r>
-    </w:p>
-    <w:p>
-      <w:pPr>
-        <w:pStyle w:val="Consolas"/>
-        <w:shd w:val="clear" w:color="auto" w:fill="D9D9D9" w:themeFill="background1" w:themeFillShade="D9"/>
-        <w:rPr>
-          <w:lang w:val="en-US"/>
-        </w:rPr>
-      </w:pPr>
-      <w:r>
-        <w:rPr>
-          <w:lang w:val="en-US"/>
-        </w:rPr>
-        <w:t xml:space="preserve">  {'id': 77,</w:t>
-      </w:r>
-    </w:p>
-    <w:p>
-      <w:pPr>
-        <w:pStyle w:val="Consolas"/>
-        <w:shd w:val="clear" w:color="auto" w:fill="D9D9D9" w:themeFill="background1" w:themeFillShade="D9"/>
-        <w:rPr>
-          <w:lang w:val="en-US"/>
-        </w:rPr>
-      </w:pPr>
-      <w:r>
-        <w:rPr>
-          <w:lang w:val="en-US"/>
-        </w:rPr>
-        <w:t xml:space="preserve">   'logo_path': None,</w:t>
-      </w:r>
-    </w:p>
-    <w:p>
-      <w:pPr>
-        <w:pStyle w:val="Consolas"/>
-        <w:shd w:val="clear" w:color="auto" w:fill="D9D9D9" w:themeFill="background1" w:themeFillShade="D9"/>
-        <w:rPr>
-          <w:lang w:val="en-US"/>
-        </w:rPr>
-      </w:pPr>
-      <w:r>
-        <w:rPr>
-          <w:lang w:val="en-US"/>
-        </w:rPr>
-        <w:t xml:space="preserve">   'name': 'Milestone Productions',</w:t>
-      </w:r>
-    </w:p>
-    <w:p>
-      <w:pPr>
-        <w:pStyle w:val="Consolas"/>
-        <w:shd w:val="clear" w:color="auto" w:fill="D9D9D9" w:themeFill="background1" w:themeFillShade="D9"/>
-        <w:rPr>
-          <w:lang w:val="en-US"/>
-        </w:rPr>
-      </w:pPr>
-      <w:r>
-        <w:rPr>
-          <w:lang w:val="en-US"/>
-        </w:rPr>
-        <w:t xml:space="preserve">   'origin_country': ''}],</w:t>
-      </w:r>
-    </w:p>
-    <w:p>
-      <w:pPr>
-        <w:pStyle w:val="Consolas"/>
-        <w:shd w:val="clear" w:color="auto" w:fill="D9D9D9" w:themeFill="background1" w:themeFillShade="D9"/>
-        <w:rPr>
-          <w:lang w:val="en-US"/>
-        </w:rPr>
-      </w:pPr>
-      <w:r>
-        <w:rPr>
-          <w:lang w:val="en-US"/>
-        </w:rPr>
-        <w:t xml:space="preserve"> 'production_countries': [{'iso_3166_1': 'CA', 'name': 'Canada'},</w:t>
-      </w:r>
-    </w:p>
-    <w:p>
-      <w:pPr>
-        <w:pStyle w:val="Consolas"/>
-        <w:shd w:val="clear" w:color="auto" w:fill="D9D9D9" w:themeFill="background1" w:themeFillShade="D9"/>
-        <w:rPr>
-          <w:lang w:val="en-US"/>
-        </w:rPr>
-      </w:pPr>
-      <w:r>
-        <w:rPr>
-          <w:lang w:val="en-US"/>
-        </w:rPr>
-        <w:t xml:space="preserve">  {'iso_3166_1': 'ES', 'name': 'Spain'}],</w:t>
-      </w:r>
-    </w:p>
-    <w:p>
-      <w:pPr>
-        <w:pStyle w:val="Consolas"/>
-        <w:shd w:val="clear" w:color="auto" w:fill="D9D9D9" w:themeFill="background1" w:themeFillShade="D9"/>
-        <w:rPr>
-          <w:lang w:val="en-US"/>
-        </w:rPr>
-      </w:pPr>
-      <w:r>
-        <w:rPr>
-          <w:lang w:val="en-US"/>
-        </w:rPr>
-        <w:t xml:space="preserve"> 'release_date': '2003-03-07',</w:t>
-      </w:r>
-    </w:p>
-    <w:p>
-      <w:pPr>
-        <w:pStyle w:val="Consolas"/>
-        <w:shd w:val="clear" w:color="auto" w:fill="D9D9D9" w:themeFill="background1" w:themeFillShade="D9"/>
-        <w:rPr>
-          <w:lang w:val="en-US"/>
-        </w:rPr>
-      </w:pPr>
-      <w:r>
-        <w:rPr>
-          <w:lang w:val="en-US"/>
-        </w:rPr>
-        <w:t xml:space="preserve"> 'revenue': 12300000,</w:t>
-      </w:r>
-    </w:p>
-    <w:p>
-      <w:pPr>
-        <w:pStyle w:val="Consolas"/>
-        <w:shd w:val="clear" w:color="auto" w:fill="D9D9D9" w:themeFill="background1" w:themeFillShade="D9"/>
-        <w:rPr>
-          <w:lang w:val="en-US"/>
-        </w:rPr>
-      </w:pPr>
-      <w:r>
-        <w:rPr>
-          <w:lang w:val="en-US"/>
-        </w:rPr>
-        <w:t xml:space="preserve"> 'runtime': 106,</w:t>
-      </w:r>
-    </w:p>
-    <w:p>
-      <w:pPr>
-        <w:pStyle w:val="Consolas"/>
-        <w:shd w:val="clear" w:color="auto" w:fill="D9D9D9" w:themeFill="background1" w:themeFillShade="D9"/>
-        <w:rPr>
-          <w:lang w:val="en-US"/>
-        </w:rPr>
-      </w:pPr>
-      <w:r>
-        <w:rPr>
-          <w:lang w:val="en-US"/>
-        </w:rPr>
-        <w:t xml:space="preserve"> 'spoken_languages': [{'english_name': 'English',</w:t>
-      </w:r>
-    </w:p>
-    <w:p>
-      <w:pPr>
-        <w:pStyle w:val="Consolas"/>
-        <w:shd w:val="clear" w:color="auto" w:fill="D9D9D9" w:themeFill="background1" w:themeFillShade="D9"/>
-        <w:rPr>
-          <w:lang w:val="en-US"/>
-        </w:rPr>
-      </w:pPr>
-      <w:r>
-        <w:rPr>
-          <w:lang w:val="en-US"/>
-        </w:rPr>
-        <w:t xml:space="preserve">   'iso_639_1': 'en',</w:t>
-      </w:r>
-    </w:p>
-    <w:p>
-      <w:pPr>
-        <w:pStyle w:val="Consolas"/>
-        <w:shd w:val="clear" w:color="auto" w:fill="D9D9D9" w:themeFill="background1" w:themeFillShade="D9"/>
-        <w:rPr>
-          <w:lang w:val="en-US"/>
-        </w:rPr>
-      </w:pPr>
-      <w:r>
-        <w:rPr>
-          <w:lang w:val="en-US"/>
-        </w:rPr>
-        <w:t xml:space="preserve">   'name': 'English'}],</w:t>
-      </w:r>
-    </w:p>
-    <w:p>
-      <w:pPr>
-        <w:pStyle w:val="Consolas"/>
-        <w:shd w:val="clear" w:color="auto" w:fill="D9D9D9" w:themeFill="background1" w:themeFillShade="D9"/>
-        <w:rPr>
-          <w:lang w:val="en-US"/>
-        </w:rPr>
-      </w:pPr>
-      <w:r>
-        <w:rPr>
-          <w:lang w:val="en-US"/>
-        </w:rPr>
-        <w:t xml:space="preserve"> 'status': 'Released',</w:t>
-      </w:r>
-    </w:p>
-    <w:p>
-      <w:pPr>
-        <w:pStyle w:val="Consolas"/>
-        <w:shd w:val="clear" w:color="auto" w:fill="D9D9D9" w:themeFill="background1" w:themeFillShade="D9"/>
-        <w:rPr>
-          <w:lang w:val="en-US"/>
-        </w:rPr>
-      </w:pPr>
-      <w:r>
-        <w:rPr>
-          <w:lang w:val="en-US"/>
-        </w:rPr>
-        <w:t xml:space="preserve"> 'tagline': '',</w:t>
-      </w:r>
-    </w:p>
-    <w:p>
-      <w:pPr>
-        <w:pStyle w:val="Consolas"/>
-        <w:shd w:val="clear" w:color="auto" w:fill="D9D9D9" w:themeFill="background1" w:themeFillShade="D9"/>
-        <w:rPr>
-          <w:lang w:val="en-US"/>
-        </w:rPr>
-      </w:pPr>
-      <w:r>
-        <w:rPr>
-          <w:lang w:val="en-US"/>
-        </w:rPr>
-        <w:t xml:space="preserve"> 'title': 'My Life Without Me',</w:t>
-      </w:r>
-    </w:p>
-    <w:p>
-      <w:pPr>
-        <w:pStyle w:val="Consolas"/>
-        <w:shd w:val="clear" w:color="auto" w:fill="D9D9D9" w:themeFill="background1" w:themeFillShade="D9"/>
-        <w:rPr>
-          <w:lang w:val="en-US"/>
-        </w:rPr>
-      </w:pPr>
-      <w:r>
-        <w:rPr>
-          <w:lang w:val="en-US"/>
-        </w:rPr>
-        <w:t xml:space="preserve"> 'video': False,</w:t>
-      </w:r>
-    </w:p>
-    <w:p>
-      <w:pPr>
-        <w:pStyle w:val="Consolas"/>
-        <w:shd w:val="clear" w:color="auto" w:fill="D9D9D9" w:themeFill="background1" w:themeFillShade="D9"/>
-        <w:rPr>
-          <w:lang w:val="en-US"/>
-        </w:rPr>
-      </w:pPr>
-      <w:r>
-        <w:rPr>
-          <w:lang w:val="en-US"/>
-        </w:rPr>
-        <w:t xml:space="preserve"> 'vote_average': 5.8,</w:t>
-      </w:r>
-    </w:p>
-    <w:p>
-      <w:pPr>
-        <w:pStyle w:val="Consolas"/>
-        <w:rPr>
-          <w:lang w:val="en-US"/>
-        </w:rPr>
-      </w:pPr>
-      <w:r>
-        <w:rPr>
-          <w:lang w:val="en-US"/>
-        </w:rPr>
-        <w:t xml:space="preserve"> 'vote_count': 364}</w:t>
-      </w:r>
-    </w:p>
-    <w:p>
-      <w:pPr>
-        <w:pStyle w:val="Heading3"/>
-      </w:pPr>
-      <w:r>
         <w:t>Atributos a utilizar dentro del modelo</w:t>
       </w:r>
     </w:p>
@@ -2189,12 +1933,11 @@
           <w:numId w:val="1"/>
         </w:numPr>
       </w:pPr>
-      <w:r>
-        <w:t>b</w:t>
-      </w:r>
-      <w:r>
-        <w:t>udget</w:t>
-      </w:r>
+      <w:proofErr w:type="spellStart"/>
+      <w:r>
+        <w:t>budget</w:t>
+      </w:r>
+      <w:proofErr w:type="spellEnd"/>
       <w:r>
         <w:t>: presupuesto de la película.</w:t>
       </w:r>
@@ -2207,12 +1950,11 @@
           <w:numId w:val="1"/>
         </w:numPr>
       </w:pPr>
-      <w:r>
-        <w:t>g</w:t>
-      </w:r>
-      <w:r>
-        <w:t>enres</w:t>
-      </w:r>
+      <w:proofErr w:type="spellStart"/>
+      <w:r>
+        <w:t>genres</w:t>
+      </w:r>
+      <w:proofErr w:type="spellEnd"/>
       <w:r>
         <w:t>: lista de géneros a los que pertenece.</w:t>
       </w:r>
@@ -2226,13 +1968,7 @@
         </w:numPr>
       </w:pPr>
       <w:r>
-        <w:t>i</w:t>
-      </w:r>
-      <w:r>
-        <w:t>d</w:t>
-      </w:r>
-      <w:r>
-        <w:t>: identificador de la película.</w:t>
+        <w:t>id: identificador de la película.</w:t>
       </w:r>
     </w:p>
     <w:p>
@@ -2243,9 +1979,12 @@
           <w:numId w:val="1"/>
         </w:numPr>
       </w:pPr>
-      <w:r>
+      <w:proofErr w:type="spellStart"/>
+      <w:r>
+        <w:lastRenderedPageBreak/>
         <w:t>original_title</w:t>
       </w:r>
+      <w:proofErr w:type="spellEnd"/>
       <w:r>
         <w:t>: título original de la película.</w:t>
       </w:r>
@@ -2258,12 +1997,11 @@
           <w:numId w:val="1"/>
         </w:numPr>
       </w:pPr>
-      <w:r>
-        <w:t>p</w:t>
-      </w:r>
-      <w:r>
-        <w:t>opularity</w:t>
-      </w:r>
+      <w:proofErr w:type="spellStart"/>
+      <w:r>
+        <w:t>popularity</w:t>
+      </w:r>
+      <w:proofErr w:type="spellEnd"/>
       <w:r>
         <w:t>: popularidad de la película (métrica generada por el sitio).</w:t>
       </w:r>
@@ -2276,9 +2014,11 @@
           <w:numId w:val="1"/>
         </w:numPr>
       </w:pPr>
+      <w:proofErr w:type="spellStart"/>
       <w:r>
         <w:t>release_date</w:t>
       </w:r>
+      <w:proofErr w:type="spellEnd"/>
       <w:r>
         <w:t>: fecha de lanzamiento.</w:t>
       </w:r>
@@ -2291,17 +2031,13 @@
           <w:numId w:val="1"/>
         </w:numPr>
       </w:pPr>
-      <w:r>
-        <w:t>r</w:t>
-      </w:r>
-      <w:r>
-        <w:t>evenue</w:t>
-      </w:r>
-      <w:r>
-        <w:t xml:space="preserve">: </w:t>
-      </w:r>
-      <w:r>
-        <w:t>ingresos recaudados.</w:t>
+      <w:proofErr w:type="spellStart"/>
+      <w:r>
+        <w:t>revenue</w:t>
+      </w:r>
+      <w:proofErr w:type="spellEnd"/>
+      <w:r>
+        <w:t>: ingresos recaudados.</w:t>
       </w:r>
     </w:p>
     <w:p>
@@ -2312,17 +2048,13 @@
           <w:numId w:val="1"/>
         </w:numPr>
       </w:pPr>
-      <w:r>
-        <w:t>r</w:t>
-      </w:r>
-      <w:r>
-        <w:t>untime</w:t>
-      </w:r>
-      <w:r>
-        <w:t xml:space="preserve">: </w:t>
-      </w:r>
-      <w:r>
-        <w:t>duración de la película.</w:t>
+      <w:proofErr w:type="spellStart"/>
+      <w:r>
+        <w:t>runtime</w:t>
+      </w:r>
+      <w:proofErr w:type="spellEnd"/>
+      <w:r>
+        <w:t>: duración de la película.</w:t>
       </w:r>
     </w:p>
     <w:p>
@@ -2333,14 +2065,13 @@
           <w:numId w:val="1"/>
         </w:numPr>
       </w:pPr>
+      <w:proofErr w:type="spellStart"/>
       <w:r>
         <w:t>vote_average</w:t>
       </w:r>
-      <w:r>
-        <w:t xml:space="preserve">: </w:t>
-      </w:r>
-      <w:r>
-        <w:t>calificación media otorgada por usuarios.</w:t>
+      <w:proofErr w:type="spellEnd"/>
+      <w:r>
+        <w:t>: calificación media otorgada por usuarios.</w:t>
       </w:r>
     </w:p>
     <w:p>
@@ -2351,28 +2082,1210 @@
           <w:numId w:val="1"/>
         </w:numPr>
       </w:pPr>
+      <w:proofErr w:type="spellStart"/>
       <w:r>
         <w:t>vote_count</w:t>
       </w:r>
-      <w:r>
+      <w:proofErr w:type="spellEnd"/>
+      <w:r>
+        <w:t>: cantidad de usuarios que calificaron la película.</w:t>
+      </w:r>
+    </w:p>
+    <w:p>
+      <w:pPr>
+        <w:pStyle w:val="ListParagraph"/>
+        <w:numPr>
+          <w:ilvl w:val="0"/>
+          <w:numId w:val="1"/>
+        </w:numPr>
+      </w:pPr>
+      <w:proofErr w:type="spellStart"/>
+      <w:r>
+        <w:t>collection</w:t>
+      </w:r>
+      <w:proofErr w:type="spellEnd"/>
+      <w:r>
+        <w:t>: atributo binario que muestra si una película pertenece a una colección.</w:t>
+      </w:r>
+    </w:p>
+    <w:p>
+      <w:pPr>
+        <w:pStyle w:val="ListParagraph"/>
+        <w:numPr>
+          <w:ilvl w:val="0"/>
+          <w:numId w:val="1"/>
+        </w:numPr>
+      </w:pPr>
+      <w:proofErr w:type="spellStart"/>
+      <w:r>
+        <w:t>keywords</w:t>
+      </w:r>
+      <w:proofErr w:type="spellEnd"/>
+      <w:r>
+        <w:t xml:space="preserve">: las palabras clave utilizadas por película (top 100 </w:t>
+      </w:r>
+      <w:proofErr w:type="spellStart"/>
+      <w:r>
+        <w:t>keywords</w:t>
+      </w:r>
+      <w:proofErr w:type="spellEnd"/>
+      <w:r>
+        <w:t>).</w:t>
+      </w:r>
+    </w:p>
+    <w:p>
+      <w:pPr>
+        <w:pStyle w:val="Heading3"/>
+      </w:pPr>
+      <w:r>
+        <w:t xml:space="preserve">Recopilación de datos por </w:t>
+      </w:r>
+      <w:r>
+        <w:t>película</w:t>
+      </w:r>
+    </w:p>
+    <w:p>
+      <w:r>
+        <w:t xml:space="preserve">Todos los atributos a excepción del atributo </w:t>
+      </w:r>
+      <w:proofErr w:type="spellStart"/>
+      <w:r>
+        <w:t>keywords</w:t>
+      </w:r>
+      <w:proofErr w:type="spellEnd"/>
+      <w:r>
+        <w:t>, pueden extraer a partir de la siguiente sintaxis:</w:t>
+      </w:r>
+    </w:p>
+    <w:p>
+      <w:r>
+        <w:t>Los detalles de la película se pueden obtener a través de la siguiente url:</w:t>
+      </w:r>
+    </w:p>
+    <w:p>
+      <w:pPr>
+        <w:pStyle w:val="Consolas"/>
+        <w:jc w:val="center"/>
+      </w:pPr>
+      <w:r>
+        <w:t>https://api.themoviedb.org/3/movie/[movie_id]?api_key=[</w:t>
+      </w:r>
+      <w:r>
+        <w:t>api_key</w:t>
+      </w:r>
+      <w:r>
+        <w:t>]</w:t>
+      </w:r>
+    </w:p>
+    <w:p>
+      <w:r>
+        <w:t xml:space="preserve">Para </w:t>
+      </w:r>
+      <w:r>
+        <w:t>ilustrar la obtención de datos utilizaremos la siguiente película como ejemplo:</w:t>
+      </w:r>
+    </w:p>
+    <w:p>
+      <w:pPr>
+        <w:rPr>
+          <w:lang w:val="en-US"/>
+        </w:rPr>
+      </w:pPr>
+      <w:r>
+        <w:rPr>
+          <w:lang w:val="en-US"/>
+        </w:rPr>
+        <w:t>Id = 20</w:t>
+      </w:r>
+      <w:r>
+        <w:rPr>
+          <w:lang w:val="en-US"/>
+        </w:rPr>
+        <w:tab/>
+      </w:r>
+      <w:r>
+        <w:rPr>
+          <w:lang w:val="en-US"/>
+        </w:rPr>
+        <w:tab/>
+      </w:r>
+      <w:proofErr w:type="spellStart"/>
+      <w:r>
+        <w:rPr>
+          <w:lang w:val="en-US"/>
+        </w:rPr>
+        <w:t>Nombre</w:t>
+      </w:r>
+      <w:proofErr w:type="spellEnd"/>
+      <w:r>
+        <w:rPr>
+          <w:lang w:val="en-US"/>
+        </w:rPr>
         <w:t xml:space="preserve">: </w:t>
       </w:r>
       <w:r>
-        <w:t>cantidad de usuarios que calificaron la película.</w:t>
+        <w:rPr>
+          <w:lang w:val="en-US"/>
+        </w:rPr>
+        <w:t>My Life W</w:t>
+      </w:r>
+      <w:r>
+        <w:rPr>
+          <w:lang w:val="en-US"/>
+        </w:rPr>
+        <w:t>ithout Me</w:t>
+      </w:r>
+    </w:p>
+    <w:p>
+      <w:pPr>
+        <w:pStyle w:val="Consolas"/>
+        <w:jc w:val="center"/>
+        <w:rPr>
+          <w:lang w:val="en-US"/>
+        </w:rPr>
+      </w:pPr>
+      <w:r>
+        <w:rPr>
+          <w:lang w:val="en-US"/>
+        </w:rPr>
+        <w:t>https://api.themoviedb.org/3/movie/</w:t>
+      </w:r>
+      <w:r>
+        <w:rPr>
+          <w:lang w:val="en-US"/>
+        </w:rPr>
+        <w:t>20</w:t>
+      </w:r>
+      <w:r>
+        <w:rPr>
+          <w:lang w:val="en-US"/>
+        </w:rPr>
+        <w:t>?api_key=</w:t>
+      </w:r>
+      <w:r>
+        <w:rPr>
+          <w:lang w:val="en-US"/>
+        </w:rPr>
+        <w:t>fhk6739847hsjdf</w:t>
+      </w:r>
+    </w:p>
+    <w:p>
+      <w:r>
+        <w:t xml:space="preserve">donde </w:t>
+      </w:r>
+      <w:proofErr w:type="spellStart"/>
+      <w:r>
+        <w:t>movie_id</w:t>
+      </w:r>
+      <w:proofErr w:type="spellEnd"/>
+      <w:r>
+        <w:t xml:space="preserve"> </w:t>
+      </w:r>
+      <w:r>
+        <w:t xml:space="preserve">= 20 </w:t>
+      </w:r>
+      <w:r>
+        <w:t xml:space="preserve">es el identificador de la película y </w:t>
+      </w:r>
+      <w:proofErr w:type="spellStart"/>
+      <w:r>
+        <w:t>api_key</w:t>
+      </w:r>
+      <w:proofErr w:type="spellEnd"/>
+      <w:r>
+        <w:t xml:space="preserve"> = “</w:t>
+      </w:r>
+      <w:r>
+        <w:t>secreta</w:t>
+      </w:r>
+      <w:r>
+        <w:t>”</w:t>
+      </w:r>
+      <w:r>
+        <w:t xml:space="preserve"> es la llave generada para el uso de la herramienta.</w:t>
+      </w:r>
+    </w:p>
+    <w:p>
+      <w:r>
+        <w:t xml:space="preserve">Para la obtención de la información hacemos uso </w:t>
+      </w:r>
+      <w:r>
+        <w:t>de l</w:t>
+      </w:r>
+      <w:r>
+        <w:t xml:space="preserve">a biblioteca </w:t>
+      </w:r>
+      <w:proofErr w:type="spellStart"/>
+      <w:r>
+        <w:t>requests</w:t>
+      </w:r>
+      <w:proofErr w:type="spellEnd"/>
+      <w:r>
+        <w:t xml:space="preserve"> de Python</w:t>
+      </w:r>
+      <w:r>
+        <w:t xml:space="preserve">, el resultado es un archivo en formato </w:t>
+      </w:r>
+      <w:proofErr w:type="spellStart"/>
+      <w:r>
+        <w:t>json</w:t>
+      </w:r>
+      <w:proofErr w:type="spellEnd"/>
+      <w:r>
+        <w:t xml:space="preserve">, el cual podemos cargar mediante </w:t>
+      </w:r>
+      <w:r>
+        <w:t xml:space="preserve">la biblioteca </w:t>
+      </w:r>
+      <w:proofErr w:type="spellStart"/>
+      <w:r>
+        <w:t>json</w:t>
+      </w:r>
+      <w:proofErr w:type="spellEnd"/>
+      <w:r>
+        <w:t>. El resultado del proceso es el siguiente:</w:t>
+      </w:r>
+    </w:p>
+    <w:p>
+      <w:pPr>
+        <w:pStyle w:val="Consolas"/>
+      </w:pPr>
+      <w:r>
+        <w:t>{'</w:t>
+      </w:r>
+      <w:proofErr w:type="spellStart"/>
+      <w:r>
+        <w:t>adult</w:t>
+      </w:r>
+      <w:proofErr w:type="spellEnd"/>
+      <w:r>
+        <w:t>': False,</w:t>
+      </w:r>
+    </w:p>
+    <w:p>
+      <w:pPr>
+        <w:pStyle w:val="Consolas"/>
+      </w:pPr>
+      <w:r>
+        <w:t xml:space="preserve"> '</w:t>
+      </w:r>
+      <w:proofErr w:type="spellStart"/>
+      <w:r>
+        <w:t>backdrop_path</w:t>
+      </w:r>
+      <w:proofErr w:type="spellEnd"/>
+      <w:r>
+        <w:t>': '/kZyurQjTMLHalUxs7sHgH5XeiwO.jpg',</w:t>
+      </w:r>
+    </w:p>
+    <w:p>
+      <w:pPr>
+        <w:pStyle w:val="Consolas"/>
+        <w:rPr>
+          <w:lang w:val="en-US"/>
+        </w:rPr>
+      </w:pPr>
+      <w:r>
+        <w:t xml:space="preserve"> </w:t>
+      </w:r>
+      <w:r>
+        <w:rPr>
+          <w:lang w:val="en-US"/>
+        </w:rPr>
+        <w:t>'</w:t>
+      </w:r>
+      <w:proofErr w:type="spellStart"/>
+      <w:proofErr w:type="gramStart"/>
+      <w:r>
+        <w:rPr>
+          <w:lang w:val="en-US"/>
+        </w:rPr>
+        <w:t>belongs</w:t>
+      </w:r>
+      <w:proofErr w:type="gramEnd"/>
+      <w:r>
+        <w:rPr>
+          <w:lang w:val="en-US"/>
+        </w:rPr>
+        <w:t>_to_collection</w:t>
+      </w:r>
+      <w:proofErr w:type="spellEnd"/>
+      <w:r>
+        <w:rPr>
+          <w:lang w:val="en-US"/>
+        </w:rPr>
+        <w:t>': None,</w:t>
+      </w:r>
+    </w:p>
+    <w:p>
+      <w:pPr>
+        <w:pStyle w:val="Consolas"/>
+        <w:rPr>
+          <w:lang w:val="en-US"/>
+        </w:rPr>
+      </w:pPr>
+      <w:r>
+        <w:rPr>
+          <w:lang w:val="en-US"/>
+        </w:rPr>
+        <w:t xml:space="preserve"> 'budget': 2500000,</w:t>
+      </w:r>
+    </w:p>
+    <w:p>
+      <w:pPr>
+        <w:pStyle w:val="Consolas"/>
+        <w:rPr>
+          <w:lang w:val="en-US"/>
+        </w:rPr>
+      </w:pPr>
+      <w:r>
+        <w:rPr>
+          <w:lang w:val="en-US"/>
+        </w:rPr>
+        <w:t xml:space="preserve"> 'genres': [{'id': 18, 'name': 'Drama'}, {'id': 10749, 'name': 'Romance'}],</w:t>
+      </w:r>
+    </w:p>
+    <w:p>
+      <w:pPr>
+        <w:pStyle w:val="Consolas"/>
+        <w:rPr>
+          <w:lang w:val="en-US"/>
+        </w:rPr>
+      </w:pPr>
+      <w:r>
+        <w:rPr>
+          <w:lang w:val="en-US"/>
+        </w:rPr>
+        <w:t xml:space="preserve"> 'homepage': 'http://www.clubcultura.com/clubcine/clubcineastas/isabelcoixet/mividasinmi/index.htm',</w:t>
+      </w:r>
+    </w:p>
+    <w:p>
+      <w:pPr>
+        <w:pStyle w:val="Consolas"/>
+        <w:rPr>
+          <w:lang w:val="en-US"/>
+        </w:rPr>
+      </w:pPr>
+      <w:r>
+        <w:rPr>
+          <w:lang w:val="en-US"/>
+        </w:rPr>
+        <w:t xml:space="preserve"> 'id': 20,</w:t>
+      </w:r>
+    </w:p>
+    <w:p>
+      <w:pPr>
+        <w:pStyle w:val="Consolas"/>
+        <w:rPr>
+          <w:lang w:val="en-US"/>
+        </w:rPr>
+      </w:pPr>
+      <w:r>
+        <w:rPr>
+          <w:lang w:val="en-US"/>
+        </w:rPr>
+        <w:t xml:space="preserve"> '</w:t>
+      </w:r>
+      <w:proofErr w:type="spellStart"/>
+      <w:proofErr w:type="gramStart"/>
+      <w:r>
+        <w:rPr>
+          <w:lang w:val="en-US"/>
+        </w:rPr>
+        <w:t>imdb</w:t>
+      </w:r>
+      <w:proofErr w:type="gramEnd"/>
+      <w:r>
+        <w:rPr>
+          <w:lang w:val="en-US"/>
+        </w:rPr>
+        <w:t>_id</w:t>
+      </w:r>
+      <w:proofErr w:type="spellEnd"/>
+      <w:r>
+        <w:rPr>
+          <w:lang w:val="en-US"/>
+        </w:rPr>
+        <w:t>': 'tt0314412',</w:t>
+      </w:r>
+    </w:p>
+    <w:p>
+      <w:pPr>
+        <w:pStyle w:val="Consolas"/>
+        <w:rPr>
+          <w:lang w:val="en-US"/>
+        </w:rPr>
+      </w:pPr>
+      <w:r>
+        <w:rPr>
+          <w:lang w:val="en-US"/>
+        </w:rPr>
+        <w:t xml:space="preserve"> '</w:t>
+      </w:r>
+      <w:proofErr w:type="spellStart"/>
+      <w:proofErr w:type="gramStart"/>
+      <w:r>
+        <w:rPr>
+          <w:lang w:val="en-US"/>
+        </w:rPr>
+        <w:t>original</w:t>
+      </w:r>
+      <w:proofErr w:type="gramEnd"/>
+      <w:r>
+        <w:rPr>
+          <w:lang w:val="en-US"/>
+        </w:rPr>
+        <w:t>_language</w:t>
+      </w:r>
+      <w:proofErr w:type="spellEnd"/>
+      <w:r>
+        <w:rPr>
+          <w:lang w:val="en-US"/>
+        </w:rPr>
+        <w:t>': '</w:t>
+      </w:r>
+      <w:proofErr w:type="spellStart"/>
+      <w:r>
+        <w:rPr>
+          <w:lang w:val="en-US"/>
+        </w:rPr>
+        <w:t>en</w:t>
+      </w:r>
+      <w:proofErr w:type="spellEnd"/>
+      <w:r>
+        <w:rPr>
+          <w:lang w:val="en-US"/>
+        </w:rPr>
+        <w:t>',</w:t>
+      </w:r>
+    </w:p>
+    <w:p>
+      <w:pPr>
+        <w:pStyle w:val="Consolas"/>
+        <w:rPr>
+          <w:lang w:val="en-US"/>
+        </w:rPr>
+      </w:pPr>
+      <w:r>
+        <w:rPr>
+          <w:lang w:val="en-US"/>
+        </w:rPr>
+        <w:t xml:space="preserve"> '</w:t>
+      </w:r>
+      <w:proofErr w:type="spellStart"/>
+      <w:proofErr w:type="gramStart"/>
+      <w:r>
+        <w:rPr>
+          <w:lang w:val="en-US"/>
+        </w:rPr>
+        <w:t>original</w:t>
+      </w:r>
+      <w:proofErr w:type="gramEnd"/>
+      <w:r>
+        <w:rPr>
+          <w:lang w:val="en-US"/>
+        </w:rPr>
+        <w:t>_title</w:t>
+      </w:r>
+      <w:proofErr w:type="spellEnd"/>
+      <w:r>
+        <w:rPr>
+          <w:lang w:val="en-US"/>
+        </w:rPr>
+        <w:t>': 'My Life Without Me',</w:t>
+      </w:r>
+    </w:p>
+    <w:p>
+      <w:pPr>
+        <w:pStyle w:val="Consolas"/>
+        <w:rPr>
+          <w:lang w:val="en-US"/>
+        </w:rPr>
+      </w:pPr>
+      <w:r>
+        <w:rPr>
+          <w:lang w:val="en-US"/>
+        </w:rPr>
+        <w:t xml:space="preserve"> 'overview': 'A fatally ill mother with only two months to live creates a list of things she wants to do before she dies without telling her family of her illness.',</w:t>
+      </w:r>
+    </w:p>
+    <w:p>
+      <w:pPr>
+        <w:pStyle w:val="Consolas"/>
+        <w:rPr>
+          <w:lang w:val="en-US"/>
+        </w:rPr>
+      </w:pPr>
+      <w:r>
+        <w:rPr>
+          <w:lang w:val="en-US"/>
+        </w:rPr>
+        <w:t xml:space="preserve"> </w:t>
+      </w:r>
+      <w:r>
+        <w:rPr>
+          <w:lang w:val="en-US"/>
+        </w:rPr>
+        <w:t>'popularity': 13.863,</w:t>
+      </w:r>
+    </w:p>
+    <w:p>
+      <w:pPr>
+        <w:pStyle w:val="Consolas"/>
+        <w:rPr>
+          <w:lang w:val="en-US"/>
+        </w:rPr>
+      </w:pPr>
+      <w:r>
+        <w:rPr>
+          <w:lang w:val="en-US"/>
+        </w:rPr>
+        <w:t xml:space="preserve"> '</w:t>
+      </w:r>
+      <w:proofErr w:type="spellStart"/>
+      <w:proofErr w:type="gramStart"/>
+      <w:r>
+        <w:rPr>
+          <w:lang w:val="en-US"/>
+        </w:rPr>
+        <w:t>poster</w:t>
+      </w:r>
+      <w:proofErr w:type="gramEnd"/>
+      <w:r>
+        <w:rPr>
+          <w:lang w:val="en-US"/>
+        </w:rPr>
+        <w:t>_path</w:t>
+      </w:r>
+      <w:proofErr w:type="spellEnd"/>
+      <w:r>
+        <w:rPr>
+          <w:lang w:val="en-US"/>
+        </w:rPr>
+        <w:t>': '/9Fa7tCEKIha1llGH7E41mxSpaF6.jpg',</w:t>
+      </w:r>
+    </w:p>
+    <w:p>
+      <w:pPr>
+        <w:pStyle w:val="Consolas"/>
+        <w:rPr>
+          <w:lang w:val="en-US"/>
+        </w:rPr>
+      </w:pPr>
+      <w:r>
+        <w:rPr>
+          <w:lang w:val="en-US"/>
+        </w:rPr>
+        <w:t xml:space="preserve"> '</w:t>
+      </w:r>
+      <w:proofErr w:type="spellStart"/>
+      <w:proofErr w:type="gramStart"/>
+      <w:r>
+        <w:rPr>
+          <w:lang w:val="en-US"/>
+        </w:rPr>
+        <w:t>production</w:t>
+      </w:r>
+      <w:proofErr w:type="gramEnd"/>
+      <w:r>
+        <w:rPr>
+          <w:lang w:val="en-US"/>
+        </w:rPr>
+        <w:t>_companies</w:t>
+      </w:r>
+      <w:proofErr w:type="spellEnd"/>
+      <w:r>
+        <w:rPr>
+          <w:lang w:val="en-US"/>
+        </w:rPr>
+        <w:t>': [{'id': 49,</w:t>
+      </w:r>
+    </w:p>
+    <w:p>
+      <w:pPr>
+        <w:pStyle w:val="Consolas"/>
+        <w:rPr>
+          <w:lang w:val="en-US"/>
+        </w:rPr>
+      </w:pPr>
+      <w:r>
+        <w:rPr>
+          <w:lang w:val="en-US"/>
+        </w:rPr>
+        <w:t xml:space="preserve">   '</w:t>
+      </w:r>
+      <w:proofErr w:type="spellStart"/>
+      <w:proofErr w:type="gramStart"/>
+      <w:r>
+        <w:rPr>
+          <w:lang w:val="en-US"/>
+        </w:rPr>
+        <w:t>logo</w:t>
+      </w:r>
+      <w:proofErr w:type="gramEnd"/>
+      <w:r>
+        <w:rPr>
+          <w:lang w:val="en-US"/>
+        </w:rPr>
+        <w:t>_path</w:t>
+      </w:r>
+      <w:proofErr w:type="spellEnd"/>
+      <w:r>
+        <w:rPr>
+          <w:lang w:val="en-US"/>
+        </w:rPr>
+        <w:t>': '/xpf5iHdvvBtsH8jBMlgIJHAET0c.png',</w:t>
+      </w:r>
+    </w:p>
+    <w:p>
+      <w:pPr>
+        <w:pStyle w:val="Consolas"/>
+        <w:rPr>
+          <w:lang w:val="en-US"/>
+        </w:rPr>
+      </w:pPr>
+      <w:r>
+        <w:rPr>
+          <w:lang w:val="en-US"/>
+        </w:rPr>
+        <w:t xml:space="preserve">   </w:t>
+      </w:r>
+      <w:r>
+        <w:rPr>
+          <w:lang w:val="en-US"/>
+        </w:rPr>
+        <w:t xml:space="preserve">'name': 'El </w:t>
+      </w:r>
+      <w:proofErr w:type="spellStart"/>
+      <w:r>
+        <w:rPr>
+          <w:lang w:val="en-US"/>
+        </w:rPr>
+        <w:t>Deseo</w:t>
+      </w:r>
+      <w:proofErr w:type="spellEnd"/>
+      <w:r>
+        <w:rPr>
+          <w:lang w:val="en-US"/>
+        </w:rPr>
+        <w:t>',</w:t>
+      </w:r>
+    </w:p>
+    <w:p>
+      <w:pPr>
+        <w:pStyle w:val="Consolas"/>
+        <w:rPr>
+          <w:lang w:val="en-US"/>
+        </w:rPr>
+      </w:pPr>
+      <w:r>
+        <w:rPr>
+          <w:lang w:val="en-US"/>
+        </w:rPr>
+        <w:t xml:space="preserve">   '</w:t>
+      </w:r>
+      <w:proofErr w:type="spellStart"/>
+      <w:proofErr w:type="gramStart"/>
+      <w:r>
+        <w:rPr>
+          <w:lang w:val="en-US"/>
+        </w:rPr>
+        <w:t>origin</w:t>
+      </w:r>
+      <w:proofErr w:type="gramEnd"/>
+      <w:r>
+        <w:rPr>
+          <w:lang w:val="en-US"/>
+        </w:rPr>
+        <w:t>_country</w:t>
+      </w:r>
+      <w:proofErr w:type="spellEnd"/>
+      <w:r>
+        <w:rPr>
+          <w:lang w:val="en-US"/>
+        </w:rPr>
+        <w:t>': 'ES'},</w:t>
+      </w:r>
+    </w:p>
+    <w:p>
+      <w:pPr>
+        <w:pStyle w:val="Consolas"/>
+        <w:rPr>
+          <w:lang w:val="en-US"/>
+        </w:rPr>
+      </w:pPr>
+      <w:r>
+        <w:rPr>
+          <w:lang w:val="en-US"/>
+        </w:rPr>
+        <w:t xml:space="preserve">  {'id': 77,</w:t>
+      </w:r>
+    </w:p>
+    <w:p>
+      <w:pPr>
+        <w:pStyle w:val="Consolas"/>
+        <w:rPr>
+          <w:lang w:val="en-US"/>
+        </w:rPr>
+      </w:pPr>
+      <w:r>
+        <w:rPr>
+          <w:lang w:val="en-US"/>
+        </w:rPr>
+        <w:t xml:space="preserve">   '</w:t>
+      </w:r>
+      <w:proofErr w:type="spellStart"/>
+      <w:proofErr w:type="gramStart"/>
+      <w:r>
+        <w:rPr>
+          <w:lang w:val="en-US"/>
+        </w:rPr>
+        <w:t>logo</w:t>
+      </w:r>
+      <w:proofErr w:type="gramEnd"/>
+      <w:r>
+        <w:rPr>
+          <w:lang w:val="en-US"/>
+        </w:rPr>
+        <w:t>_path</w:t>
+      </w:r>
+      <w:proofErr w:type="spellEnd"/>
+      <w:r>
+        <w:rPr>
+          <w:lang w:val="en-US"/>
+        </w:rPr>
+        <w:t>': None,</w:t>
+      </w:r>
+    </w:p>
+    <w:p>
+      <w:pPr>
+        <w:pStyle w:val="Consolas"/>
+        <w:rPr>
+          <w:lang w:val="en-US"/>
+        </w:rPr>
+      </w:pPr>
+      <w:r>
+        <w:rPr>
+          <w:lang w:val="en-US"/>
+        </w:rPr>
+        <w:t xml:space="preserve">   'name': 'Milestone Productions',</w:t>
+      </w:r>
+    </w:p>
+    <w:p>
+      <w:pPr>
+        <w:pStyle w:val="Consolas"/>
+        <w:rPr>
+          <w:lang w:val="en-US"/>
+        </w:rPr>
+      </w:pPr>
+      <w:r>
+        <w:rPr>
+          <w:lang w:val="en-US"/>
+        </w:rPr>
+        <w:t xml:space="preserve">   '</w:t>
+      </w:r>
+      <w:proofErr w:type="spellStart"/>
+      <w:proofErr w:type="gramStart"/>
+      <w:r>
+        <w:rPr>
+          <w:lang w:val="en-US"/>
+        </w:rPr>
+        <w:t>origin</w:t>
+      </w:r>
+      <w:proofErr w:type="gramEnd"/>
+      <w:r>
+        <w:rPr>
+          <w:lang w:val="en-US"/>
+        </w:rPr>
+        <w:t>_country</w:t>
+      </w:r>
+      <w:proofErr w:type="spellEnd"/>
+      <w:r>
+        <w:rPr>
+          <w:lang w:val="en-US"/>
+        </w:rPr>
+        <w:t>': ''}],</w:t>
+      </w:r>
+    </w:p>
+    <w:p>
+      <w:pPr>
+        <w:pStyle w:val="Consolas"/>
+        <w:rPr>
+          <w:lang w:val="en-US"/>
+        </w:rPr>
+      </w:pPr>
+      <w:r>
+        <w:rPr>
+          <w:lang w:val="en-US"/>
+        </w:rPr>
+        <w:lastRenderedPageBreak/>
+        <w:t xml:space="preserve"> '</w:t>
+      </w:r>
+      <w:proofErr w:type="spellStart"/>
+      <w:proofErr w:type="gramStart"/>
+      <w:r>
+        <w:rPr>
+          <w:lang w:val="en-US"/>
+        </w:rPr>
+        <w:t>production</w:t>
+      </w:r>
+      <w:proofErr w:type="gramEnd"/>
+      <w:r>
+        <w:rPr>
+          <w:lang w:val="en-US"/>
+        </w:rPr>
+        <w:t>_countries</w:t>
+      </w:r>
+      <w:proofErr w:type="spellEnd"/>
+      <w:r>
+        <w:rPr>
+          <w:lang w:val="en-US"/>
+        </w:rPr>
+        <w:t>': [{'iso_3166_1': 'CA', 'name': 'Canada'},</w:t>
+      </w:r>
+    </w:p>
+    <w:p>
+      <w:pPr>
+        <w:pStyle w:val="Consolas"/>
+        <w:rPr>
+          <w:lang w:val="en-US"/>
+        </w:rPr>
+      </w:pPr>
+      <w:r>
+        <w:rPr>
+          <w:lang w:val="en-US"/>
+        </w:rPr>
+        <w:t xml:space="preserve">  {'iso_3166_1': 'ES', 'name': 'Spain'}],</w:t>
+      </w:r>
+    </w:p>
+    <w:p>
+      <w:pPr>
+        <w:pStyle w:val="Consolas"/>
+        <w:rPr>
+          <w:lang w:val="en-US"/>
+        </w:rPr>
+      </w:pPr>
+      <w:r>
+        <w:rPr>
+          <w:lang w:val="en-US"/>
+        </w:rPr>
+        <w:t xml:space="preserve"> '</w:t>
+      </w:r>
+      <w:proofErr w:type="spellStart"/>
+      <w:proofErr w:type="gramStart"/>
+      <w:r>
+        <w:rPr>
+          <w:lang w:val="en-US"/>
+        </w:rPr>
+        <w:t>release</w:t>
+      </w:r>
+      <w:proofErr w:type="gramEnd"/>
+      <w:r>
+        <w:rPr>
+          <w:lang w:val="en-US"/>
+        </w:rPr>
+        <w:t>_date</w:t>
+      </w:r>
+      <w:proofErr w:type="spellEnd"/>
+      <w:r>
+        <w:rPr>
+          <w:lang w:val="en-US"/>
+        </w:rPr>
+        <w:t>': '2003-03-07',</w:t>
+      </w:r>
+    </w:p>
+    <w:p>
+      <w:pPr>
+        <w:pStyle w:val="Consolas"/>
+        <w:rPr>
+          <w:lang w:val="en-US"/>
+        </w:rPr>
+      </w:pPr>
+      <w:r>
+        <w:rPr>
+          <w:lang w:val="en-US"/>
+        </w:rPr>
+        <w:t xml:space="preserve"> 'revenue': 12300000,</w:t>
+      </w:r>
+    </w:p>
+    <w:p>
+      <w:pPr>
+        <w:pStyle w:val="Consolas"/>
+        <w:rPr>
+          <w:lang w:val="en-US"/>
+        </w:rPr>
+      </w:pPr>
+      <w:r>
+        <w:rPr>
+          <w:lang w:val="en-US"/>
+        </w:rPr>
+        <w:t xml:space="preserve"> 'runtime': 106,</w:t>
+      </w:r>
+    </w:p>
+    <w:p>
+      <w:pPr>
+        <w:pStyle w:val="Consolas"/>
+        <w:rPr>
+          <w:lang w:val="en-US"/>
+        </w:rPr>
+      </w:pPr>
+      <w:r>
+        <w:rPr>
+          <w:lang w:val="en-US"/>
+        </w:rPr>
+        <w:t xml:space="preserve"> '</w:t>
+      </w:r>
+      <w:proofErr w:type="spellStart"/>
+      <w:proofErr w:type="gramStart"/>
+      <w:r>
+        <w:rPr>
+          <w:lang w:val="en-US"/>
+        </w:rPr>
+        <w:t>spoken</w:t>
+      </w:r>
+      <w:proofErr w:type="gramEnd"/>
+      <w:r>
+        <w:rPr>
+          <w:lang w:val="en-US"/>
+        </w:rPr>
+        <w:t>_languages</w:t>
+      </w:r>
+      <w:proofErr w:type="spellEnd"/>
+      <w:r>
+        <w:rPr>
+          <w:lang w:val="en-US"/>
+        </w:rPr>
+        <w:t>': [{'</w:t>
+      </w:r>
+      <w:proofErr w:type="spellStart"/>
+      <w:r>
+        <w:rPr>
+          <w:lang w:val="en-US"/>
+        </w:rPr>
+        <w:t>english_name</w:t>
+      </w:r>
+      <w:proofErr w:type="spellEnd"/>
+      <w:r>
+        <w:rPr>
+          <w:lang w:val="en-US"/>
+        </w:rPr>
+        <w:t>': 'English',</w:t>
+      </w:r>
+    </w:p>
+    <w:p>
+      <w:pPr>
+        <w:pStyle w:val="Consolas"/>
+        <w:rPr>
+          <w:lang w:val="en-US"/>
+        </w:rPr>
+      </w:pPr>
+      <w:r>
+        <w:rPr>
+          <w:lang w:val="en-US"/>
+        </w:rPr>
+        <w:t xml:space="preserve">   '</w:t>
+      </w:r>
+      <w:proofErr w:type="gramStart"/>
+      <w:r>
+        <w:rPr>
+          <w:lang w:val="en-US"/>
+        </w:rPr>
+        <w:t>iso</w:t>
+      </w:r>
+      <w:proofErr w:type="gramEnd"/>
+      <w:r>
+        <w:rPr>
+          <w:lang w:val="en-US"/>
+        </w:rPr>
+        <w:t>_639_1': '</w:t>
+      </w:r>
+      <w:proofErr w:type="spellStart"/>
+      <w:r>
+        <w:rPr>
+          <w:lang w:val="en-US"/>
+        </w:rPr>
+        <w:t>en</w:t>
+      </w:r>
+      <w:proofErr w:type="spellEnd"/>
+      <w:r>
+        <w:rPr>
+          <w:lang w:val="en-US"/>
+        </w:rPr>
+        <w:t>',</w:t>
+      </w:r>
+    </w:p>
+    <w:p>
+      <w:pPr>
+        <w:pStyle w:val="Consolas"/>
+        <w:rPr>
+          <w:lang w:val="en-US"/>
+        </w:rPr>
+      </w:pPr>
+      <w:r>
+        <w:rPr>
+          <w:lang w:val="en-US"/>
+        </w:rPr>
+        <w:t xml:space="preserve">   'name': 'English'}],</w:t>
+      </w:r>
+    </w:p>
+    <w:p>
+      <w:pPr>
+        <w:pStyle w:val="Consolas"/>
+        <w:rPr>
+          <w:lang w:val="en-US"/>
+        </w:rPr>
+      </w:pPr>
+      <w:r>
+        <w:rPr>
+          <w:lang w:val="en-US"/>
+        </w:rPr>
+        <w:t xml:space="preserve"> 'status': 'Released',</w:t>
+      </w:r>
+    </w:p>
+    <w:p>
+      <w:pPr>
+        <w:pStyle w:val="Consolas"/>
+        <w:rPr>
+          <w:lang w:val="en-US"/>
+        </w:rPr>
+      </w:pPr>
+      <w:r>
+        <w:rPr>
+          <w:lang w:val="en-US"/>
+        </w:rPr>
+        <w:t xml:space="preserve"> 'tagline': '',</w:t>
+      </w:r>
+    </w:p>
+    <w:p>
+      <w:pPr>
+        <w:pStyle w:val="Consolas"/>
+        <w:rPr>
+          <w:lang w:val="en-US"/>
+        </w:rPr>
+      </w:pPr>
+      <w:r>
+        <w:rPr>
+          <w:lang w:val="en-US"/>
+        </w:rPr>
+        <w:t xml:space="preserve"> 'title': 'My Life Without Me',</w:t>
+      </w:r>
+    </w:p>
+    <w:p>
+      <w:pPr>
+        <w:pStyle w:val="Consolas"/>
+        <w:rPr>
+          <w:lang w:val="en-US"/>
+        </w:rPr>
+      </w:pPr>
+      <w:r>
+        <w:rPr>
+          <w:lang w:val="en-US"/>
+        </w:rPr>
+        <w:t xml:space="preserve"> 'video': False,</w:t>
+      </w:r>
+    </w:p>
+    <w:p>
+      <w:pPr>
+        <w:pStyle w:val="Consolas"/>
+        <w:rPr>
+          <w:lang w:val="en-US"/>
+        </w:rPr>
+      </w:pPr>
+      <w:r>
+        <w:rPr>
+          <w:lang w:val="en-US"/>
+        </w:rPr>
+        <w:t xml:space="preserve"> '</w:t>
+      </w:r>
+      <w:proofErr w:type="spellStart"/>
+      <w:proofErr w:type="gramStart"/>
+      <w:r>
+        <w:rPr>
+          <w:lang w:val="en-US"/>
+        </w:rPr>
+        <w:t>vote</w:t>
+      </w:r>
+      <w:proofErr w:type="gramEnd"/>
+      <w:r>
+        <w:rPr>
+          <w:lang w:val="en-US"/>
+        </w:rPr>
+        <w:t>_average</w:t>
+      </w:r>
+      <w:proofErr w:type="spellEnd"/>
+      <w:r>
+        <w:rPr>
+          <w:lang w:val="en-US"/>
+        </w:rPr>
+        <w:t>': 5.8,</w:t>
+      </w:r>
+    </w:p>
+    <w:p>
+      <w:pPr>
+        <w:pStyle w:val="Consolas"/>
+        <w:rPr>
+          <w:lang w:val="en-US"/>
+        </w:rPr>
+      </w:pPr>
+      <w:r>
+        <w:rPr>
+          <w:lang w:val="en-US"/>
+        </w:rPr>
+        <w:t xml:space="preserve"> '</w:t>
+      </w:r>
+      <w:proofErr w:type="spellStart"/>
+      <w:proofErr w:type="gramStart"/>
+      <w:r>
+        <w:rPr>
+          <w:lang w:val="en-US"/>
+        </w:rPr>
+        <w:t>vote</w:t>
+      </w:r>
+      <w:proofErr w:type="gramEnd"/>
+      <w:r>
+        <w:rPr>
+          <w:lang w:val="en-US"/>
+        </w:rPr>
+        <w:t>_count</w:t>
+      </w:r>
+      <w:proofErr w:type="spellEnd"/>
+      <w:r>
+        <w:rPr>
+          <w:lang w:val="en-US"/>
+        </w:rPr>
+        <w:t>': 364}</w:t>
       </w:r>
     </w:p>
     <w:p>
       <w:pPr>
         <w:pStyle w:val="Heading3"/>
       </w:pPr>
-      <w:r>
-        <w:lastRenderedPageBreak/>
-        <w:t>Binarización del atributo género</w:t>
-      </w:r>
-    </w:p>
-    <w:p>
-      <w:r>
-        <w:t>Dado que este atributo es una lista de géneros, es necesario binarizarla para poder evaluarla en el modelo de FBC.</w:t>
+      <w:proofErr w:type="spellStart"/>
+      <w:r>
+        <w:t>Binarización</w:t>
+      </w:r>
+      <w:proofErr w:type="spellEnd"/>
+      <w:r>
+        <w:t xml:space="preserve"> del atributo género</w:t>
+      </w:r>
+    </w:p>
+    <w:p>
+      <w:r>
+        <w:t xml:space="preserve">Dado que </w:t>
+      </w:r>
+      <w:r>
+        <w:t xml:space="preserve">el atributo género es </w:t>
+      </w:r>
+      <w:r>
+        <w:t xml:space="preserve">una lista, es necesario </w:t>
+      </w:r>
+      <w:proofErr w:type="spellStart"/>
+      <w:r>
+        <w:t>binarizarla</w:t>
+      </w:r>
+      <w:proofErr w:type="spellEnd"/>
+      <w:r>
+        <w:t xml:space="preserve"> para poder evaluarla en el modelo de FBC.</w:t>
       </w:r>
       <w:r>
         <w:t xml:space="preserve"> </w:t>
@@ -2428,7 +3341,15 @@
     </w:p>
     <w:p>
       <w:r>
-        <w:t>Esta binarización realizará la siguiente transformación:</w:t>
+        <w:t xml:space="preserve">Esta </w:t>
+      </w:r>
+      <w:proofErr w:type="spellStart"/>
+      <w:r>
+        <w:t>binarización</w:t>
+      </w:r>
+      <w:proofErr w:type="spellEnd"/>
+      <w:r>
+        <w:t xml:space="preserve"> realizará la siguiente transformación:</w:t>
       </w:r>
     </w:p>
     <w:tbl>
@@ -2464,12 +3385,28 @@
                 <w:lang w:val="en-US"/>
               </w:rPr>
             </w:pPr>
+            <w:proofErr w:type="spellStart"/>
             <w:r>
               <w:rPr>
                 <w:lang w:val="en-US"/>
               </w:rPr>
-              <w:t>Atributo antes de procesarse</w:t>
+              <w:t>Atributo</w:t>
             </w:r>
+            <w:proofErr w:type="spellEnd"/>
+            <w:r>
+              <w:rPr>
+                <w:lang w:val="en-US"/>
+              </w:rPr>
+              <w:t xml:space="preserve"> antes de </w:t>
+            </w:r>
+            <w:proofErr w:type="spellStart"/>
+            <w:r>
+              <w:rPr>
+                <w:lang w:val="en-US"/>
+              </w:rPr>
+              <w:t>procesarse</w:t>
+            </w:r>
+            <w:proofErr w:type="spellEnd"/>
           </w:p>
         </w:tc>
         <w:tc>
@@ -2487,12 +3424,42 @@
                 <w:lang w:val="en-US"/>
               </w:rPr>
             </w:pPr>
+            <w:proofErr w:type="spellStart"/>
             <w:r>
               <w:rPr>
                 <w:lang w:val="en-US"/>
               </w:rPr>
-              <w:t>Atributo después de procesarse</w:t>
+              <w:t>Atributo</w:t>
             </w:r>
+            <w:proofErr w:type="spellEnd"/>
+            <w:r>
+              <w:rPr>
+                <w:lang w:val="en-US"/>
+              </w:rPr>
+              <w:t xml:space="preserve"> </w:t>
+            </w:r>
+            <w:proofErr w:type="spellStart"/>
+            <w:r>
+              <w:rPr>
+                <w:lang w:val="en-US"/>
+              </w:rPr>
+              <w:t>después</w:t>
+            </w:r>
+            <w:proofErr w:type="spellEnd"/>
+            <w:r>
+              <w:rPr>
+                <w:lang w:val="en-US"/>
+              </w:rPr>
+              <w:t xml:space="preserve"> de </w:t>
+            </w:r>
+            <w:proofErr w:type="spellStart"/>
+            <w:r>
+              <w:rPr>
+                <w:lang w:val="en-US"/>
+              </w:rPr>
+              <w:t>procesarse</w:t>
+            </w:r>
+            <w:proofErr w:type="spellEnd"/>
           </w:p>
         </w:tc>
       </w:tr>
@@ -2514,13 +3481,18 @@
           </w:tcPr>
           <w:p>
             <w:pPr>
-              <w:pStyle w:val="Consolas"/>
               <w:rPr>
+                <w:rFonts w:ascii="Consolas" w:hAnsi="Consolas"/>
+                <w:sz w:val="18"/>
+                <w:szCs w:val="18"/>
                 <w:lang w:val="en-US"/>
               </w:rPr>
             </w:pPr>
             <w:r>
               <w:rPr>
+                <w:rFonts w:ascii="Consolas" w:hAnsi="Consolas"/>
+                <w:sz w:val="18"/>
+                <w:szCs w:val="18"/>
                 <w:lang w:val="en-US"/>
               </w:rPr>
               <w:t>[{'id': 18, 'name': 'Drama'}, {'id': 10749, 'name': 'Romance'}]</w:t>
@@ -2541,13 +3513,18 @@
           </w:tcPr>
           <w:p>
             <w:pPr>
-              <w:pStyle w:val="Consolas"/>
               <w:rPr>
+                <w:rFonts w:ascii="Consolas" w:hAnsi="Consolas"/>
+                <w:sz w:val="18"/>
+                <w:szCs w:val="18"/>
                 <w:lang w:val="en-US"/>
               </w:rPr>
             </w:pPr>
             <w:r>
               <w:rPr>
+                <w:rFonts w:ascii="Consolas" w:hAnsi="Consolas"/>
+                <w:sz w:val="18"/>
+                <w:szCs w:val="18"/>
                 <w:lang w:val="en-US"/>
               </w:rPr>
               <w:t>{'Action': 0, 'Adventure': 0, 'Animation': 0, 'Comedy': 0, 'Crime': 0, 'Documentary': 0, 'Drama': 1, 'Family': 0, 'Fantasy': 0, 'History': 0, 'Horror': 0, 'Music': 0, 'Mystery': 0, 'Romance': 1, 'Science Fiction': 0, 'TV Movie': 0, 'Thriller': 0,</w:t>
@@ -2555,13 +3532,18 @@
           </w:p>
           <w:p>
             <w:pPr>
-              <w:pStyle w:val="Consolas"/>
               <w:rPr>
+                <w:rFonts w:ascii="Consolas" w:hAnsi="Consolas"/>
+                <w:sz w:val="18"/>
+                <w:szCs w:val="18"/>
                 <w:lang w:val="en-US"/>
               </w:rPr>
             </w:pPr>
             <w:r>
               <w:rPr>
+                <w:rFonts w:ascii="Consolas" w:hAnsi="Consolas"/>
+                <w:sz w:val="18"/>
+                <w:szCs w:val="18"/>
                 <w:lang w:val="en-US"/>
               </w:rPr>
               <w:t xml:space="preserve"> 'War': 0, 'Western': 0}</w:t>
@@ -2575,6 +3557,257 @@
         <w:pStyle w:val="Heading3"/>
       </w:pPr>
       <w:r>
+        <w:t xml:space="preserve">Atributo </w:t>
+      </w:r>
+      <w:proofErr w:type="spellStart"/>
+      <w:r>
+        <w:t>keywords</w:t>
+      </w:r>
+      <w:proofErr w:type="spellEnd"/>
+    </w:p>
+    <w:p>
+      <w:r>
+        <w:t xml:space="preserve">El atributo </w:t>
+      </w:r>
+      <w:proofErr w:type="spellStart"/>
+      <w:r>
+        <w:t>keywords</w:t>
+      </w:r>
+      <w:proofErr w:type="spellEnd"/>
+      <w:r>
+        <w:t xml:space="preserve"> consiste en las </w:t>
+      </w:r>
+      <w:r>
+        <w:t xml:space="preserve">palabras clave que son utilizadas </w:t>
+      </w:r>
+      <w:r>
+        <w:t>por películas</w:t>
+      </w:r>
+      <w:r>
+        <w:t>, las palabras clave que maneja toda la base de datos es de alrededor de 40000 palabras, lo cual hace que implementarlo en un modelo sea ineficiente dado nuestra capacidad de hardware. Para este modelo se utilizarán solo 100 palabras clave</w:t>
+      </w:r>
+      <w:r>
+        <w:t xml:space="preserve"> y el criterio de selección de éstas es realizar un muestreo de 100000 películas, de las cuales se seleccionarán las 100 palabras con mayor frecuencia, el resultado se muestra a continuación:</w:t>
+      </w:r>
+    </w:p>
+    <w:p>
+      <w:pPr>
+        <w:pStyle w:val="Consolas"/>
+        <w:rPr>
+          <w:lang w:val="en-US"/>
+        </w:rPr>
+      </w:pPr>
+      <w:r>
+        <w:rPr>
+          <w:lang w:val="en-US"/>
+        </w:rPr>
+        <w:t xml:space="preserve">short film, woman director, based on novel or book, murder, musical, concert, silent film, biography, sports, stand-up comedy, </w:t>
+      </w:r>
+      <w:proofErr w:type="spellStart"/>
+      <w:r>
+        <w:rPr>
+          <w:lang w:val="en-US"/>
+        </w:rPr>
+        <w:t>lgbt</w:t>
+      </w:r>
+      <w:proofErr w:type="spellEnd"/>
+      <w:r>
+        <w:rPr>
+          <w:lang w:val="en-US"/>
+        </w:rPr>
+        <w:t xml:space="preserve">, </w:t>
+      </w:r>
+      <w:proofErr w:type="spellStart"/>
+      <w:r>
+        <w:rPr>
+          <w:lang w:val="en-US"/>
+        </w:rPr>
+        <w:t>christmas</w:t>
+      </w:r>
+      <w:proofErr w:type="spellEnd"/>
+      <w:r>
+        <w:rPr>
+          <w:lang w:val="en-US"/>
+        </w:rPr>
+        <w:t xml:space="preserve">, world war ii, revenge, family, love, anime, </w:t>
+      </w:r>
+      <w:proofErr w:type="spellStart"/>
+      <w:r>
+        <w:rPr>
+          <w:lang w:val="en-US"/>
+        </w:rPr>
+        <w:t>philippines</w:t>
+      </w:r>
+      <w:proofErr w:type="spellEnd"/>
+      <w:r>
+        <w:rPr>
+          <w:lang w:val="en-US"/>
+        </w:rPr>
+        <w:t xml:space="preserve">, based on true story, martial arts, friendship, romance, coming of age, softcore, black and white, kidnapping, wrestling, opera, new </w:t>
+      </w:r>
+      <w:proofErr w:type="spellStart"/>
+      <w:r>
+        <w:rPr>
+          <w:lang w:val="en-US"/>
+        </w:rPr>
+        <w:t>york</w:t>
+      </w:r>
+      <w:proofErr w:type="spellEnd"/>
+      <w:r>
+        <w:rPr>
+          <w:lang w:val="en-US"/>
+        </w:rPr>
+        <w:t xml:space="preserve"> city, ghost, based on play or musical, sequel, police, politics, serial killer, horror, pre-code, </w:t>
+      </w:r>
+      <w:r>
+        <w:rPr>
+          <w:lang w:val="en-US"/>
+        </w:rPr>
+        <w:lastRenderedPageBreak/>
+        <w:t xml:space="preserve">found footage, prison, holiday, erotic movie, drugs, vampire, zombie, rape, parent child relationship, death, gay interest, dance, remake, high school, art, dark comedy, monster, slasher, gay, religion, stop motion, dog, gore, time travel, supernatural, lost film, marriage, alien, football (soccer), gangster, detective, superhero, </w:t>
+      </w:r>
+      <w:proofErr w:type="spellStart"/>
+      <w:r>
+        <w:rPr>
+          <w:lang w:val="en-US"/>
+        </w:rPr>
+        <w:t>nazi</w:t>
+      </w:r>
+      <w:proofErr w:type="spellEnd"/>
+      <w:r>
+        <w:rPr>
+          <w:lang w:val="en-US"/>
+        </w:rPr>
+        <w:t xml:space="preserve">, </w:t>
+      </w:r>
+      <w:proofErr w:type="spellStart"/>
+      <w:r>
+        <w:rPr>
+          <w:lang w:val="en-US"/>
+        </w:rPr>
+        <w:t>africa</w:t>
+      </w:r>
+      <w:proofErr w:type="spellEnd"/>
+      <w:r>
+        <w:rPr>
+          <w:lang w:val="en-US"/>
+        </w:rPr>
+        <w:t xml:space="preserve">, suicide, </w:t>
+      </w:r>
+      <w:proofErr w:type="spellStart"/>
+      <w:r>
+        <w:rPr>
+          <w:lang w:val="en-US"/>
+        </w:rPr>
+        <w:t>japan</w:t>
+      </w:r>
+      <w:proofErr w:type="spellEnd"/>
+      <w:r>
+        <w:rPr>
+          <w:lang w:val="en-US"/>
+        </w:rPr>
+        <w:t xml:space="preserve">, "rock n roll", nature, mockumentary, racism, cartoon, fairy tale, road trip, satire, pregnancy, spy, small town, mystery, infidelity, investigation, thriller, noir, los </w:t>
+      </w:r>
+      <w:proofErr w:type="spellStart"/>
+      <w:r>
+        <w:rPr>
+          <w:lang w:val="en-US"/>
+        </w:rPr>
+        <w:t>angeles</w:t>
+      </w:r>
+      <w:proofErr w:type="spellEnd"/>
+      <w:r>
+        <w:rPr>
+          <w:lang w:val="en-US"/>
+        </w:rPr>
+        <w:t xml:space="preserve">,  </w:t>
+      </w:r>
+      <w:proofErr w:type="spellStart"/>
+      <w:r>
+        <w:rPr>
+          <w:lang w:val="en-US"/>
+        </w:rPr>
+        <w:t>california</w:t>
+      </w:r>
+      <w:proofErr w:type="spellEnd"/>
+      <w:r>
+        <w:rPr>
+          <w:lang w:val="en-US"/>
+        </w:rPr>
+        <w:t xml:space="preserve">, avant-garde, school, robbery, </w:t>
+      </w:r>
+      <w:proofErr w:type="spellStart"/>
+      <w:r>
+        <w:rPr>
+          <w:lang w:val="en-US"/>
+        </w:rPr>
+        <w:t>dutch</w:t>
+      </w:r>
+      <w:proofErr w:type="spellEnd"/>
+      <w:r>
+        <w:rPr>
+          <w:lang w:val="en-US"/>
+        </w:rPr>
+        <w:t xml:space="preserve"> cabaret, </w:t>
+      </w:r>
+      <w:proofErr w:type="spellStart"/>
+      <w:r>
+        <w:rPr>
+          <w:lang w:val="en-US"/>
+        </w:rPr>
+        <w:t>london</w:t>
+      </w:r>
+      <w:proofErr w:type="spellEnd"/>
+      <w:r>
+        <w:rPr>
+          <w:lang w:val="en-US"/>
+        </w:rPr>
+        <w:t xml:space="preserve">,  </w:t>
+      </w:r>
+      <w:proofErr w:type="spellStart"/>
+      <w:r>
+        <w:rPr>
+          <w:lang w:val="en-US"/>
+        </w:rPr>
+        <w:t>england</w:t>
+      </w:r>
+      <w:proofErr w:type="spellEnd"/>
+      <w:r>
+        <w:rPr>
+          <w:lang w:val="en-US"/>
+        </w:rPr>
+        <w:t xml:space="preserve">, 1970s, sibling relationship, surrealism, anthology, </w:t>
+      </w:r>
+      <w:proofErr w:type="spellStart"/>
+      <w:r>
+        <w:rPr>
+          <w:lang w:val="en-US"/>
+        </w:rPr>
+        <w:t>france</w:t>
+      </w:r>
+      <w:proofErr w:type="spellEnd"/>
+    </w:p>
+    <w:p>
+      <w:r>
+        <w:t>Al i</w:t>
+      </w:r>
+      <w:r>
+        <w:t xml:space="preserve">gual que el atributo género, este atributo debe </w:t>
+      </w:r>
+      <w:proofErr w:type="spellStart"/>
+      <w:r>
+        <w:t>binarizarse</w:t>
+      </w:r>
+      <w:proofErr w:type="spellEnd"/>
+      <w:r>
+        <w:t xml:space="preserve"> para ser utilizado dentro del modelo.</w:t>
+      </w:r>
+    </w:p>
+    <w:p>
+      <w:pPr>
+        <w:pStyle w:val="Heading3"/>
+      </w:pPr>
+      <w:r>
         <w:t>Atributos por película</w:t>
       </w:r>
     </w:p>
@@ -2670,7 +3903,15 @@
     </w:p>
     <w:p>
       <w:r>
-        <w:t xml:space="preserve">El resultado es un archivo csv llamado </w:t>
+        <w:t xml:space="preserve">El resultado es un archivo </w:t>
+      </w:r>
+      <w:proofErr w:type="spellStart"/>
+      <w:r>
+        <w:t>csv</w:t>
+      </w:r>
+      <w:proofErr w:type="spellEnd"/>
+      <w:r>
+        <w:t xml:space="preserve"> llamado </w:t>
       </w:r>
       <w:hyperlink r:id="rId11" w:history="1">
         <w:r>
@@ -2714,38 +3955,49 @@
         <w:pStyle w:val="Heading3"/>
       </w:pPr>
       <w:r>
+        <w:t>Exportación de la base de datos</w:t>
+      </w:r>
+    </w:p>
+    <w:p>
+      <w:r>
+        <w:t xml:space="preserve">Al realiza la iteración por lotes, se obtiene un set de datos en formato </w:t>
+      </w:r>
+      <w:proofErr w:type="spellStart"/>
+      <w:r>
+        <w:t>csv</w:t>
+      </w:r>
+      <w:proofErr w:type="spellEnd"/>
+      <w:r>
+        <w:t xml:space="preserve">, sin embargo, </w:t>
+      </w:r>
+      <w:r>
+        <w:t xml:space="preserve">contiene </w:t>
+      </w:r>
+      <w:r>
+        <w:t>valores nulos, por lo que en este punto solo se realiza una actualización de dicho set de datos</w:t>
+      </w:r>
+      <w:r>
+        <w:t xml:space="preserve"> para lidiar momentáneamente con estos valores </w:t>
+      </w:r>
+      <w:r>
+        <w:t>nulos</w:t>
+      </w:r>
+      <w:r>
+        <w:t>.</w:t>
+      </w:r>
+      <w:r>
+        <w:t xml:space="preserve"> </w:t>
+      </w:r>
+      <w:r>
+        <w:t>El set de datos final es el siguiente:</w:t>
+      </w:r>
+    </w:p>
+    <w:p>
+      <w:r>
+        <w:rPr>
+          <w:noProof/>
+        </w:rPr>
         <w:lastRenderedPageBreak/>
-        <w:t>Exportación de la base de datos</w:t>
-      </w:r>
-    </w:p>
-    <w:p>
-      <w:r>
-        <w:t xml:space="preserve">Al realiza la iteración por lotes, se obtiene un set de datos en formato csv, sin embargo, </w:t>
-      </w:r>
-      <w:r>
-        <w:t xml:space="preserve">contiene </w:t>
-      </w:r>
-      <w:r>
-        <w:t>valores nulos, por lo que en este punto solo se realiza una actualización de dicho set de datos</w:t>
-      </w:r>
-      <w:r>
-        <w:t xml:space="preserve"> para lidiar momentáneamente con estos valores </w:t>
-      </w:r>
-      <w:r>
-        <w:t>nulos</w:t>
-      </w:r>
-      <w:r>
-        <w:t>.</w:t>
-      </w:r>
-      <w:r>
-        <w:t xml:space="preserve"> </w:t>
-      </w:r>
-      <w:r>
-        <w:t>El set de datos final es el siguiente:</w:t>
-      </w:r>
-    </w:p>
-    <w:p>
-      <w:r>
         <w:drawing>
           <wp:inline distT="0" distB="0" distL="0" distR="0" wp14:anchorId="40EF4376" wp14:editId="0443246A">
             <wp:extent cx="5612130" cy="2724785"/>
@@ -2801,15 +4053,31 @@
         <w:t xml:space="preserve">Todo el código y procedimientos abarcados hasta punto pueden encontrarse en el archivo </w:t>
       </w:r>
       <w:hyperlink r:id="rId13" w:history="1">
+        <w:proofErr w:type="spellStart"/>
         <w:r>
           <w:rPr>
             <w:rStyle w:val="Hyperlink"/>
           </w:rPr>
-          <w:t>etl_process.ipynb</w:t>
+          <w:t>etl_</w:t>
         </w:r>
+        <w:proofErr w:type="gramStart"/>
+        <w:r>
+          <w:rPr>
+            <w:rStyle w:val="Hyperlink"/>
+          </w:rPr>
+          <w:t>process.ipynb</w:t>
+        </w:r>
+        <w:proofErr w:type="spellEnd"/>
+        <w:proofErr w:type="gramEnd"/>
       </w:hyperlink>
       <w:r>
-        <w:t xml:space="preserve"> del proyecto.</w:t>
+        <w:t xml:space="preserve"> </w:t>
+      </w:r>
+      <w:r>
+        <w:t xml:space="preserve">y etl_process_2.ipynb </w:t>
+      </w:r>
+      <w:r>
+        <w:t>del proyecto.</w:t>
       </w:r>
     </w:p>
     <w:p>
@@ -2827,13 +4095,96 @@
       </w:r>
     </w:p>
     <w:p>
+      <w:r>
+        <w:t>Para usar el conjunto de datos en el modelo, se hará una serie de transformaciones las cuales se describirán a continuación:</w:t>
+      </w:r>
+    </w:p>
+    <w:p>
+      <w:r>
+        <w:t>Eliminación de películas con fecha antes de 1900:</w:t>
+      </w:r>
+      <w:r>
+        <w:t xml:space="preserve"> e</w:t>
+      </w:r>
+      <w:r>
+        <w:t>stas películas fueron eliminadas ya que presentan errores de lectura y son películas de relevancia nula para este modelo.</w:t>
+      </w:r>
+    </w:p>
+    <w:p>
+      <w:r>
+        <w:t>Eliminación del título de la película: dado que el atributo es de tipo texto, no será utilizada para el modelo y, por lo tanto, no lo utilizaremos.</w:t>
+      </w:r>
+    </w:p>
+    <w:p>
+      <w:proofErr w:type="spellStart"/>
+      <w:r>
+        <w:t>Tranformar</w:t>
+      </w:r>
+      <w:proofErr w:type="spellEnd"/>
+      <w:r>
+        <w:t xml:space="preserve"> la fecha en formato ordinal: para realizar la transformación utilizamos la función </w:t>
+      </w:r>
+      <w:proofErr w:type="spellStart"/>
+      <w:r>
+        <w:t>datetime</w:t>
+      </w:r>
+      <w:proofErr w:type="spellEnd"/>
+      <w:r>
+        <w:t xml:space="preserve"> del paquete </w:t>
+      </w:r>
+      <w:proofErr w:type="spellStart"/>
+      <w:r>
+        <w:t>datetime</w:t>
+      </w:r>
+      <w:proofErr w:type="spellEnd"/>
+      <w:r>
+        <w:t xml:space="preserve"> y utilizando el </w:t>
+      </w:r>
+      <w:r>
+        <w:t>método</w:t>
+      </w:r>
+      <w:r>
+        <w:t xml:space="preserve"> </w:t>
+      </w:r>
+      <w:proofErr w:type="spellStart"/>
+      <w:proofErr w:type="gramStart"/>
+      <w:r>
+        <w:t>toordinal</w:t>
+      </w:r>
+      <w:proofErr w:type="spellEnd"/>
+      <w:r>
+        <w:t>(</w:t>
+      </w:r>
+      <w:proofErr w:type="gramEnd"/>
+      <w:r>
+        <w:t>)</w:t>
+      </w:r>
+      <w:r>
+        <w:t>.</w:t>
+      </w:r>
+    </w:p>
+    <w:p>
+      <w:r>
+        <w:t xml:space="preserve">Reemplazando los valores 0 a formato </w:t>
+      </w:r>
+      <w:proofErr w:type="spellStart"/>
+      <w:r>
+        <w:t>nan</w:t>
+      </w:r>
+      <w:proofErr w:type="spellEnd"/>
+      <w:r>
+        <w:t xml:space="preserve">: </w:t>
+      </w:r>
+    </w:p>
+    <w:p>
       <w:pPr>
         <w:pStyle w:val="Heading2"/>
       </w:pPr>
       <w:r>
-        <w:t>Preprocesado de datos para el modelo</w:t>
-      </w:r>
-    </w:p>
+        <w:t>Análisis exploratorio</w:t>
+      </w:r>
+    </w:p>
+    <w:p/>
     <w:p>
       <w:pPr>
         <w:pStyle w:val="Heading2"/>
@@ -3583,6 +4934,7 @@
   <w:style w:type="character" w:default="1" w:styleId="DefaultParagraphFont">
     <w:name w:val="Default Paragraph Font"/>
     <w:uiPriority w:val="1"/>
+    <w:semiHidden/>
     <w:unhideWhenUsed/>
   </w:style>
   <w:style w:type="table" w:default="1" w:styleId="TableNormal">
@@ -3690,8 +5042,14 @@
     <w:basedOn w:val="Normal"/>
     <w:link w:val="ConsolasChar"/>
     <w:qFormat/>
-    <w:rsid w:val="00AC27A7"/>
+    <w:rsid w:val="00DE43BC"/>
     <w:pPr>
+      <w:pBdr>
+        <w:top w:val="single" w:sz="4" w:space="1" w:color="auto"/>
+        <w:left w:val="single" w:sz="4" w:space="4" w:color="auto"/>
+        <w:bottom w:val="single" w:sz="4" w:space="1" w:color="auto"/>
+        <w:right w:val="single" w:sz="4" w:space="4" w:color="auto"/>
+      </w:pBdr>
       <w:shd w:val="clear" w:color="auto" w:fill="F2F2F2" w:themeFill="background1" w:themeFillShade="F2"/>
       <w:spacing w:after="0"/>
       <w:jc w:val="left"/>
@@ -3716,7 +5074,7 @@
     <w:name w:val="Consolas Char"/>
     <w:basedOn w:val="DefaultParagraphFont"/>
     <w:link w:val="Consolas"/>
-    <w:rsid w:val="00AC27A7"/>
+    <w:rsid w:val="00DE43BC"/>
     <w:rPr>
       <w:rFonts w:ascii="Consolas" w:hAnsi="Consolas"/>
       <w:sz w:val="18"/>

</xml_diff>